<commit_message>
new: added file for mathematical operations and updated the document.
</commit_message>
<xml_diff>
--- a/aluraphpprimeirospassoschap2.docx
+++ b/aluraphpprimeirospassoschap2.docx
@@ -436,6 +436,7 @@
           <w:rFonts w:ascii="Courier New" w:eastAsia="Times New Roman" w:hAnsi="Courier New" w:cs="Courier New"/>
           <w:sz w:val="20"/>
           <w:szCs w:val="20"/>
+          <w:lang w:val="pt-BR"/>
         </w:rPr>
       </w:pPr>
       <w:r>
@@ -443,26 +444,9 @@
           <w:rFonts w:ascii="Courier New" w:eastAsia="Times New Roman" w:hAnsi="Courier New" w:cs="Courier New"/>
           <w:sz w:val="20"/>
           <w:szCs w:val="20"/>
-        </w:rPr>
-        <w:t>$</w:t>
-      </w:r>
-      <w:proofErr w:type="spellStart"/>
-      <w:r>
-        <w:rPr>
-          <w:rFonts w:ascii="Courier New" w:eastAsia="Times New Roman" w:hAnsi="Courier New" w:cs="Courier New"/>
-          <w:sz w:val="20"/>
-          <w:szCs w:val="20"/>
-        </w:rPr>
-        <w:t>idade</w:t>
-      </w:r>
-      <w:proofErr w:type="spellEnd"/>
-      <w:r>
-        <w:rPr>
-          <w:rFonts w:ascii="Courier New" w:eastAsia="Times New Roman" w:hAnsi="Courier New" w:cs="Courier New"/>
-          <w:sz w:val="20"/>
-          <w:szCs w:val="20"/>
-        </w:rPr>
-        <w:t xml:space="preserve"> = 21</w:t>
+          <w:lang w:val="pt-BR"/>
+        </w:rPr>
+        <w:t>$idade = 21</w:t>
       </w:r>
     </w:p>
     <w:p>
@@ -1028,10 +1012,10 @@
             <v:path o:extrusionok="f" gradientshapeok="t" o:connecttype="rect"/>
             <o:lock v:ext="edit" aspectratio="t"/>
           </v:shapetype>
-          <v:shape id="_x0000_i1033" type="#_x0000_t75" style="width:20.25pt;height:18pt" o:ole="">
+          <v:shape id="_x0000_i1032" type="#_x0000_t75" style="width:20.25pt;height:18pt" o:ole="">
             <v:imagedata r:id="rId6" o:title=""/>
           </v:shape>
-          <w:control r:id="rId7" w:name="DefaultOcxName" w:shapeid="_x0000_i1033"/>
+          <w:control r:id="rId7" w:name="DefaultOcxName" w:shapeid="_x0000_i1032"/>
         </w:object>
       </w:r>
     </w:p>
@@ -1168,10 +1152,10 @@
           <w:szCs w:val="24"/>
         </w:rPr>
         <w:object w:dxaOrig="225" w:dyaOrig="225" w14:anchorId="2B099052">
-          <v:shape id="_x0000_i1032" type="#_x0000_t75" style="width:20.25pt;height:18pt" o:ole="">
+          <v:shape id="_x0000_i1035" type="#_x0000_t75" style="width:20.25pt;height:18pt" o:ole="">
             <v:imagedata r:id="rId6" o:title=""/>
           </v:shape>
-          <w:control r:id="rId8" w:name="DefaultOcxName1" w:shapeid="_x0000_i1032"/>
+          <w:control r:id="rId8" w:name="DefaultOcxName1" w:shapeid="_x0000_i1035"/>
         </w:object>
       </w:r>
     </w:p>
@@ -1306,10 +1290,10 @@
           <w:szCs w:val="24"/>
         </w:rPr>
         <w:object w:dxaOrig="225" w:dyaOrig="225" w14:anchorId="28F26984">
-          <v:shape id="_x0000_i1031" type="#_x0000_t75" style="width:20.25pt;height:18pt" o:ole="">
+          <v:shape id="_x0000_i1038" type="#_x0000_t75" style="width:20.25pt;height:18pt" o:ole="">
             <v:imagedata r:id="rId6" o:title=""/>
           </v:shape>
-          <w:control r:id="rId9" w:name="DefaultOcxName2" w:shapeid="_x0000_i1031"/>
+          <w:control r:id="rId9" w:name="DefaultOcxName2" w:shapeid="_x0000_i1038"/>
         </w:object>
       </w:r>
     </w:p>
@@ -1348,6 +1332,2792 @@
     </w:p>
     <w:p>
       <w:pPr>
+        <w:pStyle w:val="Heading1"/>
+        <w:numPr>
+          <w:ilvl w:val="0"/>
+          <w:numId w:val="0"/>
+        </w:numPr>
+        <w:ind w:left="720"/>
+        <w:rPr>
+          <w:lang w:val="pt-BR"/>
+        </w:rPr>
+      </w:pPr>
+      <w:r>
+        <w:rPr>
+          <w:sz w:val="36"/>
+          <w:szCs w:val="36"/>
+          <w:lang w:val="pt-BR"/>
+        </w:rPr>
+        <w:lastRenderedPageBreak/>
+        <w:t>04</w:t>
+      </w:r>
+      <w:r>
+        <w:rPr>
+          <w:lang w:val="pt-BR"/>
+        </w:rPr>
+        <w:t xml:space="preserve"> </w:t>
+      </w:r>
+      <w:r>
+        <w:rPr>
+          <w:rStyle w:val="task-body-header-title-text"/>
+          <w:lang w:val="pt-BR"/>
+        </w:rPr>
+        <w:t>Operações matemáticas</w:t>
+      </w:r>
+    </w:p>
+    <w:p>
+      <w:pPr>
+        <w:pStyle w:val="Heading2"/>
+        <w:rPr>
+          <w:lang w:val="pt-BR"/>
+        </w:rPr>
+      </w:pPr>
+      <w:r>
+        <w:rPr>
+          <w:lang w:val="pt-BR"/>
+        </w:rPr>
+        <w:t>Transcrição</w:t>
+      </w:r>
+    </w:p>
+    <w:p>
+      <w:pPr>
+        <w:pStyle w:val="NormalWeb"/>
+        <w:rPr>
+          <w:lang w:val="pt-BR"/>
+        </w:rPr>
+      </w:pPr>
+      <w:r>
+        <w:rPr>
+          <w:lang w:val="pt-BR"/>
+        </w:rPr>
+        <w:t xml:space="preserve">No último vídeo estávamos pensando sobre como realizar operações matemáticas com as nossas variáveis. </w:t>
+      </w:r>
+      <w:r>
+        <w:rPr>
+          <w:lang w:val="pt-BR"/>
+        </w:rPr>
+        <w:t xml:space="preserve">Para entendermos esse processo, criaremos um arquivo </w:t>
+      </w:r>
+      <w:proofErr w:type="spellStart"/>
+      <w:r>
+        <w:rPr>
+          <w:rStyle w:val="HTMLCode"/>
+          <w:lang w:val="pt-BR"/>
+        </w:rPr>
+        <w:t>operacoes.php</w:t>
+      </w:r>
+      <w:proofErr w:type="spellEnd"/>
+      <w:r>
+        <w:rPr>
+          <w:lang w:val="pt-BR"/>
+        </w:rPr>
+        <w:t>.</w:t>
+      </w:r>
+    </w:p>
+    <w:p>
+      <w:pPr>
+        <w:pStyle w:val="NormalWeb"/>
+        <w:rPr>
+          <w:lang w:val="pt-BR"/>
+        </w:rPr>
+      </w:pPr>
+      <w:r>
+        <w:rPr>
+          <w:lang w:val="pt-BR"/>
+        </w:rPr>
+        <w:t xml:space="preserve">Se você estiver utilizando algum editor de texto ou IDE que não o </w:t>
+      </w:r>
+      <w:proofErr w:type="spellStart"/>
+      <w:r>
+        <w:rPr>
+          <w:lang w:val="pt-BR"/>
+        </w:rPr>
+        <w:t>PhpStorm</w:t>
+      </w:r>
+      <w:proofErr w:type="spellEnd"/>
+      <w:r>
+        <w:rPr>
+          <w:lang w:val="pt-BR"/>
+        </w:rPr>
+        <w:t xml:space="preserve">, lembre-se sempre de adicionar a extensão </w:t>
+      </w:r>
+      <w:r>
+        <w:rPr>
+          <w:rStyle w:val="HTMLCode"/>
+          <w:lang w:val="pt-BR"/>
+        </w:rPr>
+        <w:t>.</w:t>
+      </w:r>
+      <w:proofErr w:type="spellStart"/>
+      <w:r>
+        <w:rPr>
+          <w:rStyle w:val="HTMLCode"/>
+          <w:lang w:val="pt-BR"/>
+        </w:rPr>
+        <w:t>php</w:t>
+      </w:r>
+      <w:proofErr w:type="spellEnd"/>
+      <w:r>
+        <w:rPr>
+          <w:lang w:val="pt-BR"/>
+        </w:rPr>
+        <w:t xml:space="preserve"> ao final do arquivo!</w:t>
+      </w:r>
+    </w:p>
+    <w:p>
+      <w:pPr>
+        <w:pStyle w:val="NormalWeb"/>
+        <w:rPr>
+          <w:lang w:val="pt-BR"/>
+        </w:rPr>
+      </w:pPr>
+      <w:r>
+        <w:rPr>
+          <w:lang w:val="pt-BR"/>
+        </w:rPr>
+        <w:t xml:space="preserve">No exemplo anterior, a ideia era calcularmos a idade que eu teria em 10 anos. Portanto, criaremos uma variável </w:t>
+      </w:r>
+      <w:r>
+        <w:rPr>
+          <w:rStyle w:val="HTMLCode"/>
+          <w:lang w:val="pt-BR"/>
+        </w:rPr>
+        <w:t>$idadeDaqui10Anos</w:t>
+      </w:r>
+      <w:r>
+        <w:rPr>
+          <w:lang w:val="pt-BR"/>
+        </w:rPr>
+        <w:t xml:space="preserve">. Sabendo que hoje eu tenho </w:t>
+      </w:r>
+      <w:r>
+        <w:rPr>
+          <w:rStyle w:val="HTMLCode"/>
+          <w:lang w:val="pt-BR"/>
+        </w:rPr>
+        <w:t>21</w:t>
+      </w:r>
+      <w:r>
+        <w:rPr>
+          <w:lang w:val="pt-BR"/>
+        </w:rPr>
+        <w:t xml:space="preserve"> anos, podemos adicionar a esse valor </w:t>
+      </w:r>
+      <w:r>
+        <w:rPr>
+          <w:rStyle w:val="HTMLCode"/>
+          <w:lang w:val="pt-BR"/>
+        </w:rPr>
+        <w:t>+ 10</w:t>
+      </w:r>
+      <w:r>
+        <w:rPr>
+          <w:lang w:val="pt-BR"/>
+        </w:rPr>
+        <w:t>:</w:t>
+      </w:r>
+    </w:p>
+    <w:p>
+      <w:pPr>
+        <w:pStyle w:val="HTMLPreformatted"/>
+        <w:rPr>
+          <w:lang w:val="pt-BR"/>
+        </w:rPr>
+      </w:pPr>
+      <w:r>
+        <w:rPr>
+          <w:rStyle w:val="pln"/>
+          <w:lang w:val="pt-BR"/>
+        </w:rPr>
+        <w:t xml:space="preserve">$idadeDaqui10Anos </w:t>
+      </w:r>
+      <w:r>
+        <w:rPr>
+          <w:rStyle w:val="pun"/>
+          <w:lang w:val="pt-BR"/>
+        </w:rPr>
+        <w:t>=</w:t>
+      </w:r>
+      <w:r>
+        <w:rPr>
+          <w:rStyle w:val="pln"/>
+          <w:lang w:val="pt-BR"/>
+        </w:rPr>
+        <w:t xml:space="preserve"> </w:t>
+      </w:r>
+      <w:r>
+        <w:rPr>
+          <w:rStyle w:val="lit"/>
+          <w:lang w:val="pt-BR"/>
+        </w:rPr>
+        <w:t>21</w:t>
+      </w:r>
+      <w:r>
+        <w:rPr>
+          <w:rStyle w:val="pln"/>
+          <w:lang w:val="pt-BR"/>
+        </w:rPr>
+        <w:t xml:space="preserve"> </w:t>
+      </w:r>
+      <w:r>
+        <w:rPr>
+          <w:rStyle w:val="pun"/>
+          <w:lang w:val="pt-BR"/>
+        </w:rPr>
+        <w:t>+</w:t>
+      </w:r>
+      <w:r>
+        <w:rPr>
+          <w:rStyle w:val="pln"/>
+          <w:lang w:val="pt-BR"/>
+        </w:rPr>
+        <w:t xml:space="preserve"> </w:t>
+      </w:r>
+      <w:r>
+        <w:rPr>
+          <w:rStyle w:val="lit"/>
+          <w:lang w:val="pt-BR"/>
+        </w:rPr>
+        <w:t>10</w:t>
+      </w:r>
+      <w:r>
+        <w:rPr>
+          <w:rStyle w:val="pun"/>
+          <w:lang w:val="pt-BR"/>
+        </w:rPr>
+        <w:t>;</w:t>
+      </w:r>
+    </w:p>
+    <w:p>
+      <w:pPr>
+        <w:pStyle w:val="NormalWeb"/>
+        <w:rPr>
+          <w:lang w:val="pt-BR"/>
+        </w:rPr>
+      </w:pPr>
+      <w:r>
+        <w:rPr>
+          <w:lang w:val="pt-BR"/>
+        </w:rPr>
+        <w:t>Com isso, realizaremos uma soma. Dentro de operações matemáticas, podemos inclusive utilizar outras variáveis:</w:t>
+      </w:r>
+    </w:p>
+    <w:p>
+      <w:pPr>
+        <w:pStyle w:val="HTMLPreformatted"/>
+        <w:rPr>
+          <w:rStyle w:val="pln"/>
+          <w:lang w:val="pt-BR"/>
+        </w:rPr>
+      </w:pPr>
+      <w:r>
+        <w:rPr>
+          <w:rStyle w:val="pln"/>
+          <w:lang w:val="pt-BR"/>
+        </w:rPr>
+        <w:t xml:space="preserve">$idade </w:t>
+      </w:r>
+      <w:r>
+        <w:rPr>
+          <w:rStyle w:val="pun"/>
+          <w:lang w:val="pt-BR"/>
+        </w:rPr>
+        <w:t>=</w:t>
+      </w:r>
+      <w:r>
+        <w:rPr>
+          <w:rStyle w:val="pln"/>
+          <w:lang w:val="pt-BR"/>
+        </w:rPr>
+        <w:t xml:space="preserve"> </w:t>
+      </w:r>
+      <w:r>
+        <w:rPr>
+          <w:rStyle w:val="lit"/>
+          <w:lang w:val="pt-BR"/>
+        </w:rPr>
+        <w:t>21</w:t>
+      </w:r>
+      <w:r>
+        <w:rPr>
+          <w:rStyle w:val="pun"/>
+          <w:lang w:val="pt-BR"/>
+        </w:rPr>
+        <w:t>;</w:t>
+      </w:r>
+    </w:p>
+    <w:p>
+      <w:pPr>
+        <w:pStyle w:val="HTMLPreformatted"/>
+        <w:rPr>
+          <w:lang w:val="pt-BR"/>
+        </w:rPr>
+      </w:pPr>
+      <w:r>
+        <w:rPr>
+          <w:rStyle w:val="pln"/>
+          <w:lang w:val="pt-BR"/>
+        </w:rPr>
+        <w:t xml:space="preserve">$idadeDaqui10Anos </w:t>
+      </w:r>
+      <w:r>
+        <w:rPr>
+          <w:rStyle w:val="pun"/>
+          <w:lang w:val="pt-BR"/>
+        </w:rPr>
+        <w:t>=</w:t>
+      </w:r>
+      <w:r>
+        <w:rPr>
+          <w:rStyle w:val="pln"/>
+          <w:lang w:val="pt-BR"/>
+        </w:rPr>
+        <w:t xml:space="preserve"> $idade </w:t>
+      </w:r>
+      <w:r>
+        <w:rPr>
+          <w:rStyle w:val="pun"/>
+          <w:lang w:val="pt-BR"/>
+        </w:rPr>
+        <w:t>+</w:t>
+      </w:r>
+      <w:r>
+        <w:rPr>
+          <w:rStyle w:val="pln"/>
+          <w:lang w:val="pt-BR"/>
+        </w:rPr>
+        <w:t xml:space="preserve"> </w:t>
+      </w:r>
+      <w:r>
+        <w:rPr>
+          <w:rStyle w:val="lit"/>
+          <w:lang w:val="pt-BR"/>
+        </w:rPr>
+        <w:t>10</w:t>
+      </w:r>
+      <w:r>
+        <w:rPr>
+          <w:rStyle w:val="pun"/>
+          <w:lang w:val="pt-BR"/>
+        </w:rPr>
+        <w:t>;</w:t>
+      </w:r>
+    </w:p>
+    <w:p>
+      <w:pPr>
+        <w:pStyle w:val="NormalWeb"/>
+        <w:rPr>
+          <w:lang w:val="pt-BR"/>
+        </w:rPr>
+      </w:pPr>
+      <w:r>
+        <w:rPr>
+          <w:lang w:val="pt-BR"/>
+        </w:rPr>
+        <w:t xml:space="preserve">Dessa forma, o PHP entenderá que o valor de </w:t>
+      </w:r>
+      <w:r>
+        <w:rPr>
+          <w:rStyle w:val="HTMLCode"/>
+          <w:lang w:val="pt-BR"/>
+        </w:rPr>
+        <w:t>idadeDaqui10Anos</w:t>
+      </w:r>
+      <w:r>
+        <w:rPr>
+          <w:lang w:val="pt-BR"/>
+        </w:rPr>
+        <w:t xml:space="preserve"> é o valor de </w:t>
+      </w:r>
+      <w:r>
+        <w:rPr>
+          <w:rStyle w:val="HTMLCode"/>
+          <w:lang w:val="pt-BR"/>
+        </w:rPr>
+        <w:t>$idade</w:t>
+      </w:r>
+      <w:r>
+        <w:rPr>
+          <w:lang w:val="pt-BR"/>
+        </w:rPr>
+        <w:t xml:space="preserve">, que definimos como </w:t>
+      </w:r>
+      <w:r>
+        <w:rPr>
+          <w:rStyle w:val="HTMLCode"/>
+          <w:lang w:val="pt-BR"/>
+        </w:rPr>
+        <w:t>21</w:t>
+      </w:r>
+      <w:r>
+        <w:rPr>
+          <w:lang w:val="pt-BR"/>
+        </w:rPr>
+        <w:t xml:space="preserve">, mais o valor 10, que não foi armazenado em outra variável. Podemos finalizar com </w:t>
+      </w:r>
+      <w:proofErr w:type="spellStart"/>
+      <w:r>
+        <w:rPr>
+          <w:rStyle w:val="HTMLCode"/>
+          <w:lang w:val="pt-BR"/>
+        </w:rPr>
+        <w:t>echo</w:t>
+      </w:r>
+      <w:proofErr w:type="spellEnd"/>
+      <w:r>
+        <w:rPr>
+          <w:rStyle w:val="HTMLCode"/>
+          <w:lang w:val="pt-BR"/>
+        </w:rPr>
+        <w:t xml:space="preserve"> $idadeDaqui10Anos</w:t>
+      </w:r>
+      <w:r>
+        <w:rPr>
+          <w:lang w:val="pt-BR"/>
+        </w:rPr>
+        <w:t xml:space="preserve"> para verificarmos se o PHP realiza essa operação corretamente.</w:t>
+      </w:r>
+    </w:p>
+    <w:p>
+      <w:pPr>
+        <w:pStyle w:val="NormalWeb"/>
+        <w:rPr>
+          <w:lang w:val="pt-BR"/>
+        </w:rPr>
+      </w:pPr>
+      <w:r>
+        <w:rPr>
+          <w:lang w:val="pt-BR"/>
+        </w:rPr>
+        <w:t xml:space="preserve">Executando </w:t>
+      </w:r>
+      <w:proofErr w:type="spellStart"/>
+      <w:r>
+        <w:rPr>
+          <w:rStyle w:val="HTMLCode"/>
+          <w:lang w:val="pt-BR"/>
+        </w:rPr>
+        <w:t>php</w:t>
+      </w:r>
+      <w:proofErr w:type="spellEnd"/>
+      <w:r>
+        <w:rPr>
+          <w:rStyle w:val="HTMLCode"/>
+          <w:lang w:val="pt-BR"/>
+        </w:rPr>
+        <w:t xml:space="preserve"> </w:t>
+      </w:r>
+      <w:proofErr w:type="spellStart"/>
+      <w:r>
+        <w:rPr>
+          <w:rStyle w:val="HTMLCode"/>
+          <w:lang w:val="pt-BR"/>
+        </w:rPr>
+        <w:t>operacoes.php</w:t>
+      </w:r>
+      <w:proofErr w:type="spellEnd"/>
+      <w:r>
+        <w:rPr>
+          <w:lang w:val="pt-BR"/>
+        </w:rPr>
+        <w:t xml:space="preserve"> no terminal, receberemos o valor "31". Se mudarmos o valor de </w:t>
+      </w:r>
+      <w:r>
+        <w:rPr>
+          <w:rStyle w:val="HTMLCode"/>
+          <w:lang w:val="pt-BR"/>
+        </w:rPr>
+        <w:t>$idade</w:t>
+      </w:r>
+      <w:r>
+        <w:rPr>
+          <w:lang w:val="pt-BR"/>
+        </w:rPr>
+        <w:t xml:space="preserve"> para </w:t>
+      </w:r>
+      <w:r>
+        <w:rPr>
+          <w:rStyle w:val="HTMLCode"/>
+          <w:lang w:val="pt-BR"/>
+        </w:rPr>
+        <w:t>25</w:t>
+      </w:r>
+      <w:r>
+        <w:rPr>
+          <w:lang w:val="pt-BR"/>
+        </w:rPr>
+        <w:t xml:space="preserve">, receberemos "35". Assim, aprendemos que uma operação matemática é muito simples de ser executada com o PHP, e ainda podemos utilizar variáveis dentro de uma operação. </w:t>
+      </w:r>
+    </w:p>
+    <w:p>
+      <w:pPr>
+        <w:pStyle w:val="NormalWeb"/>
+        <w:rPr>
+          <w:lang w:val="pt-BR"/>
+        </w:rPr>
+      </w:pPr>
+      <w:r>
+        <w:rPr>
+          <w:lang w:val="pt-BR"/>
+        </w:rPr>
+        <w:t>Além da soma, podemos fazer outras operações, como a subtração:</w:t>
+      </w:r>
+    </w:p>
+    <w:p>
+      <w:pPr>
+        <w:pStyle w:val="HTMLPreformatted"/>
+        <w:rPr>
+          <w:rStyle w:val="pln"/>
+          <w:lang w:val="pt-BR"/>
+        </w:rPr>
+      </w:pPr>
+      <w:r>
+        <w:rPr>
+          <w:rStyle w:val="pln"/>
+          <w:lang w:val="pt-BR"/>
+        </w:rPr>
+        <w:t xml:space="preserve">$idade </w:t>
+      </w:r>
+      <w:r>
+        <w:rPr>
+          <w:rStyle w:val="pun"/>
+          <w:lang w:val="pt-BR"/>
+        </w:rPr>
+        <w:t>=</w:t>
+      </w:r>
+      <w:r>
+        <w:rPr>
+          <w:rStyle w:val="pln"/>
+          <w:lang w:val="pt-BR"/>
+        </w:rPr>
+        <w:t xml:space="preserve"> </w:t>
+      </w:r>
+      <w:r>
+        <w:rPr>
+          <w:rStyle w:val="lit"/>
+          <w:lang w:val="pt-BR"/>
+        </w:rPr>
+        <w:t>21</w:t>
+      </w:r>
+      <w:r>
+        <w:rPr>
+          <w:rStyle w:val="pun"/>
+          <w:lang w:val="pt-BR"/>
+        </w:rPr>
+        <w:t>;</w:t>
+      </w:r>
+    </w:p>
+    <w:p>
+      <w:pPr>
+        <w:pStyle w:val="HTMLPreformatted"/>
+        <w:rPr>
+          <w:rStyle w:val="pln"/>
+          <w:lang w:val="pt-BR"/>
+        </w:rPr>
+      </w:pPr>
+      <w:r>
+        <w:rPr>
+          <w:rStyle w:val="pln"/>
+          <w:lang w:val="pt-BR"/>
+        </w:rPr>
+        <w:t xml:space="preserve">$idadeHa5Anos </w:t>
+      </w:r>
+      <w:r>
+        <w:rPr>
+          <w:rStyle w:val="pun"/>
+          <w:lang w:val="pt-BR"/>
+        </w:rPr>
+        <w:t>=</w:t>
+      </w:r>
+      <w:r>
+        <w:rPr>
+          <w:rStyle w:val="pln"/>
+          <w:lang w:val="pt-BR"/>
+        </w:rPr>
+        <w:t xml:space="preserve"> $idade </w:t>
+      </w:r>
+      <w:r>
+        <w:rPr>
+          <w:rStyle w:val="pun"/>
+          <w:lang w:val="pt-BR"/>
+        </w:rPr>
+        <w:t>-</w:t>
+      </w:r>
+      <w:r>
+        <w:rPr>
+          <w:rStyle w:val="pln"/>
+          <w:lang w:val="pt-BR"/>
+        </w:rPr>
+        <w:t xml:space="preserve"> </w:t>
+      </w:r>
+      <w:r>
+        <w:rPr>
+          <w:rStyle w:val="lit"/>
+          <w:lang w:val="pt-BR"/>
+        </w:rPr>
+        <w:t>5</w:t>
+      </w:r>
+      <w:r>
+        <w:rPr>
+          <w:rStyle w:val="pun"/>
+          <w:lang w:val="pt-BR"/>
+        </w:rPr>
+        <w:t>;</w:t>
+      </w:r>
+    </w:p>
+    <w:p>
+      <w:pPr>
+        <w:pStyle w:val="HTMLPreformatted"/>
+        <w:rPr>
+          <w:rStyle w:val="pln"/>
+          <w:lang w:val="pt-BR"/>
+        </w:rPr>
+      </w:pPr>
+    </w:p>
+    <w:p>
+      <w:pPr>
+        <w:pStyle w:val="HTMLPreformatted"/>
+        <w:rPr>
+          <w:lang w:val="pt-BR"/>
+        </w:rPr>
+      </w:pPr>
+      <w:proofErr w:type="spellStart"/>
+      <w:r>
+        <w:rPr>
+          <w:rStyle w:val="pln"/>
+          <w:lang w:val="pt-BR"/>
+        </w:rPr>
+        <w:t>echo</w:t>
+      </w:r>
+      <w:proofErr w:type="spellEnd"/>
+      <w:r>
+        <w:rPr>
+          <w:rStyle w:val="pln"/>
+          <w:lang w:val="pt-BR"/>
+        </w:rPr>
+        <w:t xml:space="preserve"> $idadeHa5Anos</w:t>
+      </w:r>
+      <w:r>
+        <w:rPr>
+          <w:rStyle w:val="pun"/>
+          <w:lang w:val="pt-BR"/>
+        </w:rPr>
+        <w:t>;</w:t>
+      </w:r>
+    </w:p>
+    <w:p>
+      <w:pPr>
+        <w:pStyle w:val="NormalWeb"/>
+        <w:rPr>
+          <w:lang w:val="pt-BR"/>
+        </w:rPr>
+      </w:pPr>
+      <w:r>
+        <w:rPr>
+          <w:lang w:val="pt-BR"/>
+        </w:rPr>
+        <w:t xml:space="preserve">Dessa forma, o valor "16" será exibido na tela. Antes de continuarmos com outras operações, vamos apagar todo o código que escrevemos até agora. Em seguida, informaremos que </w:t>
+      </w:r>
+      <w:r>
+        <w:rPr>
+          <w:rStyle w:val="HTMLCode"/>
+          <w:lang w:val="pt-BR"/>
+        </w:rPr>
+        <w:t>$soma</w:t>
+      </w:r>
+      <w:r>
+        <w:rPr>
+          <w:lang w:val="pt-BR"/>
+        </w:rPr>
+        <w:t xml:space="preserve"> recebe </w:t>
+      </w:r>
+      <w:r>
+        <w:rPr>
+          <w:rStyle w:val="HTMLCode"/>
+          <w:lang w:val="pt-BR"/>
+        </w:rPr>
+        <w:t>2 + 2</w:t>
+      </w:r>
+      <w:r>
+        <w:rPr>
+          <w:lang w:val="pt-BR"/>
+        </w:rPr>
+        <w:t xml:space="preserve">; que </w:t>
+      </w:r>
+      <w:r>
+        <w:rPr>
+          <w:rStyle w:val="HTMLCode"/>
+          <w:lang w:val="pt-BR"/>
+        </w:rPr>
+        <w:t>$</w:t>
+      </w:r>
+      <w:proofErr w:type="spellStart"/>
+      <w:r>
+        <w:rPr>
+          <w:rStyle w:val="HTMLCode"/>
+          <w:lang w:val="pt-BR"/>
+        </w:rPr>
+        <w:t>subtracao</w:t>
+      </w:r>
+      <w:proofErr w:type="spellEnd"/>
+      <w:r>
+        <w:rPr>
+          <w:lang w:val="pt-BR"/>
+        </w:rPr>
+        <w:t xml:space="preserve"> recebe </w:t>
+      </w:r>
+      <w:r>
+        <w:rPr>
+          <w:rStyle w:val="HTMLCode"/>
+          <w:lang w:val="pt-BR"/>
+        </w:rPr>
+        <w:t>2 - 2</w:t>
+      </w:r>
+      <w:r>
+        <w:rPr>
+          <w:lang w:val="pt-BR"/>
+        </w:rPr>
+        <w:t xml:space="preserve">; que </w:t>
+      </w:r>
+      <w:r>
+        <w:rPr>
+          <w:rStyle w:val="HTMLCode"/>
+          <w:lang w:val="pt-BR"/>
+        </w:rPr>
+        <w:t>$</w:t>
+      </w:r>
+      <w:proofErr w:type="spellStart"/>
+      <w:r>
+        <w:rPr>
+          <w:rStyle w:val="HTMLCode"/>
+          <w:lang w:val="pt-BR"/>
+        </w:rPr>
+        <w:t>multiplicacao</w:t>
+      </w:r>
+      <w:proofErr w:type="spellEnd"/>
+      <w:r>
+        <w:rPr>
+          <w:lang w:val="pt-BR"/>
+        </w:rPr>
+        <w:t xml:space="preserve"> recebe </w:t>
+      </w:r>
+      <w:r>
+        <w:rPr>
+          <w:rStyle w:val="HTMLCode"/>
+          <w:lang w:val="pt-BR"/>
+        </w:rPr>
+        <w:t>2 * 2</w:t>
+      </w:r>
+      <w:r>
+        <w:rPr>
+          <w:lang w:val="pt-BR"/>
+        </w:rPr>
+        <w:t xml:space="preserve"> (o asterisco é utilizado para essa operação); e </w:t>
+      </w:r>
+      <w:r>
+        <w:rPr>
+          <w:rStyle w:val="HTMLCode"/>
+          <w:lang w:val="pt-BR"/>
+        </w:rPr>
+        <w:t>$</w:t>
+      </w:r>
+      <w:proofErr w:type="spellStart"/>
+      <w:r>
+        <w:rPr>
+          <w:rStyle w:val="HTMLCode"/>
+          <w:lang w:val="pt-BR"/>
+        </w:rPr>
+        <w:t>divisao</w:t>
+      </w:r>
+      <w:proofErr w:type="spellEnd"/>
+      <w:r>
+        <w:rPr>
+          <w:lang w:val="pt-BR"/>
+        </w:rPr>
+        <w:t xml:space="preserve"> recebe </w:t>
+      </w:r>
+      <w:r>
+        <w:rPr>
+          <w:rStyle w:val="HTMLCode"/>
+          <w:lang w:val="pt-BR"/>
+        </w:rPr>
+        <w:t>2 / 2</w:t>
+      </w:r>
+      <w:r>
+        <w:rPr>
+          <w:lang w:val="pt-BR"/>
+        </w:rPr>
+        <w:t xml:space="preserve">. </w:t>
+      </w:r>
+    </w:p>
+    <w:p>
+      <w:pPr>
+        <w:pStyle w:val="NormalWeb"/>
+        <w:rPr>
+          <w:lang w:val="pt-BR"/>
+        </w:rPr>
+      </w:pPr>
+      <w:r>
+        <w:rPr>
+          <w:lang w:val="pt-BR"/>
+        </w:rPr>
+        <w:t xml:space="preserve">É interessante não utilizar cedilhas, </w:t>
+      </w:r>
+      <w:proofErr w:type="spellStart"/>
+      <w:r>
+        <w:rPr>
+          <w:lang w:val="pt-BR"/>
+        </w:rPr>
+        <w:t>tils</w:t>
+      </w:r>
+      <w:proofErr w:type="spellEnd"/>
+      <w:r>
+        <w:rPr>
+          <w:lang w:val="pt-BR"/>
+        </w:rPr>
+        <w:t xml:space="preserve"> e outros acentos em nomes de variáveis, pois às vezes elas podem atrapalhar o funcionamento da aplicação!</w:t>
+      </w:r>
+    </w:p>
+    <w:p>
+      <w:pPr>
+        <w:pStyle w:val="HTMLPreformatted"/>
+        <w:rPr>
+          <w:rStyle w:val="pln"/>
+          <w:lang w:val="pt-BR"/>
+        </w:rPr>
+      </w:pPr>
+      <w:r>
+        <w:rPr>
+          <w:rStyle w:val="pln"/>
+          <w:lang w:val="pt-BR"/>
+        </w:rPr>
+        <w:lastRenderedPageBreak/>
+        <w:t xml:space="preserve">$soma </w:t>
+      </w:r>
+      <w:r>
+        <w:rPr>
+          <w:rStyle w:val="pun"/>
+          <w:lang w:val="pt-BR"/>
+        </w:rPr>
+        <w:t>=</w:t>
+      </w:r>
+      <w:r>
+        <w:rPr>
+          <w:rStyle w:val="pln"/>
+          <w:lang w:val="pt-BR"/>
+        </w:rPr>
+        <w:t xml:space="preserve"> </w:t>
+      </w:r>
+      <w:r>
+        <w:rPr>
+          <w:rStyle w:val="lit"/>
+          <w:lang w:val="pt-BR"/>
+        </w:rPr>
+        <w:t>2</w:t>
+      </w:r>
+      <w:r>
+        <w:rPr>
+          <w:rStyle w:val="pln"/>
+          <w:lang w:val="pt-BR"/>
+        </w:rPr>
+        <w:t xml:space="preserve"> </w:t>
+      </w:r>
+      <w:r>
+        <w:rPr>
+          <w:rStyle w:val="pun"/>
+          <w:lang w:val="pt-BR"/>
+        </w:rPr>
+        <w:t>+</w:t>
+      </w:r>
+      <w:r>
+        <w:rPr>
+          <w:rStyle w:val="pln"/>
+          <w:lang w:val="pt-BR"/>
+        </w:rPr>
+        <w:t xml:space="preserve"> </w:t>
+      </w:r>
+      <w:r>
+        <w:rPr>
+          <w:rStyle w:val="lit"/>
+          <w:lang w:val="pt-BR"/>
+        </w:rPr>
+        <w:t>2</w:t>
+      </w:r>
+      <w:r>
+        <w:rPr>
+          <w:rStyle w:val="pun"/>
+          <w:lang w:val="pt-BR"/>
+        </w:rPr>
+        <w:t>;</w:t>
+      </w:r>
+    </w:p>
+    <w:p>
+      <w:pPr>
+        <w:pStyle w:val="HTMLPreformatted"/>
+        <w:rPr>
+          <w:rStyle w:val="pln"/>
+          <w:lang w:val="pt-BR"/>
+        </w:rPr>
+      </w:pPr>
+      <w:r>
+        <w:rPr>
+          <w:rStyle w:val="pln"/>
+          <w:lang w:val="pt-BR"/>
+        </w:rPr>
+        <w:t>$</w:t>
+      </w:r>
+      <w:proofErr w:type="spellStart"/>
+      <w:r>
+        <w:rPr>
+          <w:rStyle w:val="pln"/>
+          <w:lang w:val="pt-BR"/>
+        </w:rPr>
+        <w:t>subtracao</w:t>
+      </w:r>
+      <w:proofErr w:type="spellEnd"/>
+      <w:r>
+        <w:rPr>
+          <w:rStyle w:val="pln"/>
+          <w:lang w:val="pt-BR"/>
+        </w:rPr>
+        <w:t xml:space="preserve"> </w:t>
+      </w:r>
+      <w:r>
+        <w:rPr>
+          <w:rStyle w:val="pun"/>
+          <w:lang w:val="pt-BR"/>
+        </w:rPr>
+        <w:t>=</w:t>
+      </w:r>
+      <w:r>
+        <w:rPr>
+          <w:rStyle w:val="pln"/>
+          <w:lang w:val="pt-BR"/>
+        </w:rPr>
+        <w:t xml:space="preserve"> </w:t>
+      </w:r>
+      <w:r>
+        <w:rPr>
+          <w:rStyle w:val="lit"/>
+          <w:lang w:val="pt-BR"/>
+        </w:rPr>
+        <w:t>2</w:t>
+      </w:r>
+      <w:r>
+        <w:rPr>
+          <w:rStyle w:val="pln"/>
+          <w:lang w:val="pt-BR"/>
+        </w:rPr>
+        <w:t xml:space="preserve"> </w:t>
+      </w:r>
+      <w:r>
+        <w:rPr>
+          <w:rStyle w:val="pun"/>
+          <w:lang w:val="pt-BR"/>
+        </w:rPr>
+        <w:t>-</w:t>
+      </w:r>
+      <w:r>
+        <w:rPr>
+          <w:rStyle w:val="pln"/>
+          <w:lang w:val="pt-BR"/>
+        </w:rPr>
+        <w:t xml:space="preserve"> </w:t>
+      </w:r>
+      <w:r>
+        <w:rPr>
+          <w:rStyle w:val="lit"/>
+          <w:lang w:val="pt-BR"/>
+        </w:rPr>
+        <w:t>2</w:t>
+      </w:r>
+      <w:r>
+        <w:rPr>
+          <w:rStyle w:val="pun"/>
+          <w:lang w:val="pt-BR"/>
+        </w:rPr>
+        <w:t>;</w:t>
+      </w:r>
+    </w:p>
+    <w:p>
+      <w:pPr>
+        <w:pStyle w:val="HTMLPreformatted"/>
+        <w:rPr>
+          <w:rStyle w:val="pln"/>
+          <w:lang w:val="pt-BR"/>
+        </w:rPr>
+      </w:pPr>
+      <w:r>
+        <w:rPr>
+          <w:rStyle w:val="pln"/>
+          <w:lang w:val="pt-BR"/>
+        </w:rPr>
+        <w:t>$</w:t>
+      </w:r>
+      <w:proofErr w:type="spellStart"/>
+      <w:r>
+        <w:rPr>
+          <w:rStyle w:val="pln"/>
+          <w:lang w:val="pt-BR"/>
+        </w:rPr>
+        <w:t>multiplicacao</w:t>
+      </w:r>
+      <w:proofErr w:type="spellEnd"/>
+      <w:r>
+        <w:rPr>
+          <w:rStyle w:val="pln"/>
+          <w:lang w:val="pt-BR"/>
+        </w:rPr>
+        <w:t xml:space="preserve"> </w:t>
+      </w:r>
+      <w:r>
+        <w:rPr>
+          <w:rStyle w:val="pun"/>
+          <w:lang w:val="pt-BR"/>
+        </w:rPr>
+        <w:t>=</w:t>
+      </w:r>
+      <w:r>
+        <w:rPr>
+          <w:rStyle w:val="pln"/>
+          <w:lang w:val="pt-BR"/>
+        </w:rPr>
+        <w:t xml:space="preserve"> </w:t>
+      </w:r>
+      <w:r>
+        <w:rPr>
+          <w:rStyle w:val="lit"/>
+          <w:lang w:val="pt-BR"/>
+        </w:rPr>
+        <w:t>2</w:t>
+      </w:r>
+      <w:r>
+        <w:rPr>
+          <w:rStyle w:val="pln"/>
+          <w:lang w:val="pt-BR"/>
+        </w:rPr>
+        <w:t xml:space="preserve"> </w:t>
+      </w:r>
+      <w:r>
+        <w:rPr>
+          <w:rStyle w:val="pun"/>
+          <w:lang w:val="pt-BR"/>
+        </w:rPr>
+        <w:t>*</w:t>
+      </w:r>
+      <w:r>
+        <w:rPr>
+          <w:rStyle w:val="pln"/>
+          <w:lang w:val="pt-BR"/>
+        </w:rPr>
+        <w:t xml:space="preserve"> </w:t>
+      </w:r>
+      <w:r>
+        <w:rPr>
+          <w:rStyle w:val="lit"/>
+          <w:lang w:val="pt-BR"/>
+        </w:rPr>
+        <w:t>2</w:t>
+      </w:r>
+      <w:r>
+        <w:rPr>
+          <w:rStyle w:val="pun"/>
+          <w:lang w:val="pt-BR"/>
+        </w:rPr>
+        <w:t>;</w:t>
+      </w:r>
+    </w:p>
+    <w:p>
+      <w:pPr>
+        <w:pStyle w:val="HTMLPreformatted"/>
+        <w:rPr>
+          <w:lang w:val="pt-BR"/>
+        </w:rPr>
+      </w:pPr>
+      <w:r>
+        <w:rPr>
+          <w:rStyle w:val="pln"/>
+          <w:lang w:val="pt-BR"/>
+        </w:rPr>
+        <w:t>$</w:t>
+      </w:r>
+      <w:proofErr w:type="spellStart"/>
+      <w:r>
+        <w:rPr>
+          <w:rStyle w:val="pln"/>
+          <w:lang w:val="pt-BR"/>
+        </w:rPr>
+        <w:t>divisao</w:t>
+      </w:r>
+      <w:proofErr w:type="spellEnd"/>
+      <w:r>
+        <w:rPr>
+          <w:rStyle w:val="pln"/>
+          <w:lang w:val="pt-BR"/>
+        </w:rPr>
+        <w:t xml:space="preserve"> </w:t>
+      </w:r>
+      <w:r>
+        <w:rPr>
+          <w:rStyle w:val="pun"/>
+          <w:lang w:val="pt-BR"/>
+        </w:rPr>
+        <w:t>=</w:t>
+      </w:r>
+      <w:r>
+        <w:rPr>
+          <w:rStyle w:val="pln"/>
+          <w:lang w:val="pt-BR"/>
+        </w:rPr>
+        <w:t xml:space="preserve"> </w:t>
+      </w:r>
+      <w:r>
+        <w:rPr>
+          <w:rStyle w:val="lit"/>
+          <w:lang w:val="pt-BR"/>
+        </w:rPr>
+        <w:t>2</w:t>
+      </w:r>
+      <w:r>
+        <w:rPr>
+          <w:rStyle w:val="pln"/>
+          <w:lang w:val="pt-BR"/>
+        </w:rPr>
+        <w:t xml:space="preserve"> </w:t>
+      </w:r>
+      <w:r>
+        <w:rPr>
+          <w:rStyle w:val="pun"/>
+          <w:lang w:val="pt-BR"/>
+        </w:rPr>
+        <w:t>/</w:t>
+      </w:r>
+      <w:r>
+        <w:rPr>
+          <w:rStyle w:val="pln"/>
+          <w:lang w:val="pt-BR"/>
+        </w:rPr>
+        <w:t xml:space="preserve"> </w:t>
+      </w:r>
+      <w:r>
+        <w:rPr>
+          <w:rStyle w:val="lit"/>
+          <w:lang w:val="pt-BR"/>
+        </w:rPr>
+        <w:t>2</w:t>
+      </w:r>
+      <w:r>
+        <w:rPr>
+          <w:rStyle w:val="pun"/>
+          <w:lang w:val="pt-BR"/>
+        </w:rPr>
+        <w:t>;</w:t>
+      </w:r>
+    </w:p>
+    <w:p>
+      <w:pPr>
+        <w:pStyle w:val="NormalWeb"/>
+        <w:rPr>
+          <w:lang w:val="pt-BR"/>
+        </w:rPr>
+      </w:pPr>
+      <w:r>
+        <w:rPr>
+          <w:lang w:val="pt-BR"/>
+        </w:rPr>
+        <w:t xml:space="preserve">Essa são as quatro operações matemáticas básicas a partir das quais conseguiremos chegar em outros resultados. Por exemplo, se quisermos a potência de um número, por exemplo, </w:t>
+      </w:r>
+      <w:proofErr w:type="gramStart"/>
+      <w:r>
+        <w:rPr>
+          <w:lang w:val="pt-BR"/>
+        </w:rPr>
+        <w:t>2 elevado</w:t>
+      </w:r>
+      <w:proofErr w:type="gramEnd"/>
+      <w:r>
+        <w:rPr>
+          <w:lang w:val="pt-BR"/>
+        </w:rPr>
+        <w:t xml:space="preserve"> ao cubo, poderíamos fazer </w:t>
+      </w:r>
+      <w:r>
+        <w:rPr>
+          <w:rStyle w:val="HTMLCode"/>
+          <w:lang w:val="pt-BR"/>
+        </w:rPr>
+        <w:t>2 * 2 * 2</w:t>
+      </w:r>
+      <w:r>
+        <w:rPr>
+          <w:lang w:val="pt-BR"/>
+        </w:rPr>
+        <w:t xml:space="preserve">. Existe ainda o operador de potência, representado por dois asteriscos </w:t>
+      </w:r>
+      <w:r>
+        <w:rPr>
+          <w:rStyle w:val="HTMLCode"/>
+          <w:lang w:val="pt-BR"/>
+        </w:rPr>
+        <w:t>**</w:t>
+      </w:r>
+      <w:r>
+        <w:rPr>
+          <w:lang w:val="pt-BR"/>
+        </w:rPr>
+        <w:t xml:space="preserve">. </w:t>
+      </w:r>
+    </w:p>
+    <w:p>
+      <w:pPr>
+        <w:pStyle w:val="HTMLPreformatted"/>
+        <w:rPr>
+          <w:rStyle w:val="pln"/>
+          <w:lang w:val="pt-BR"/>
+        </w:rPr>
+      </w:pPr>
+      <w:r>
+        <w:rPr>
+          <w:rStyle w:val="pln"/>
+          <w:lang w:val="pt-BR"/>
+        </w:rPr>
+        <w:t>$</w:t>
+      </w:r>
+      <w:proofErr w:type="spellStart"/>
+      <w:r>
+        <w:rPr>
+          <w:rStyle w:val="pln"/>
+          <w:lang w:val="pt-BR"/>
+        </w:rPr>
+        <w:t>doisAoCubo</w:t>
+      </w:r>
+      <w:proofErr w:type="spellEnd"/>
+      <w:r>
+        <w:rPr>
+          <w:rStyle w:val="pln"/>
+          <w:lang w:val="pt-BR"/>
+        </w:rPr>
+        <w:t xml:space="preserve"> </w:t>
+      </w:r>
+      <w:r>
+        <w:rPr>
+          <w:rStyle w:val="pun"/>
+          <w:lang w:val="pt-BR"/>
+        </w:rPr>
+        <w:t>=</w:t>
+      </w:r>
+      <w:r>
+        <w:rPr>
+          <w:rStyle w:val="pln"/>
+          <w:lang w:val="pt-BR"/>
+        </w:rPr>
+        <w:t xml:space="preserve"> </w:t>
+      </w:r>
+      <w:r>
+        <w:rPr>
+          <w:rStyle w:val="lit"/>
+          <w:lang w:val="pt-BR"/>
+        </w:rPr>
+        <w:t>2</w:t>
+      </w:r>
+      <w:r>
+        <w:rPr>
+          <w:rStyle w:val="pln"/>
+          <w:lang w:val="pt-BR"/>
+        </w:rPr>
+        <w:t xml:space="preserve"> </w:t>
+      </w:r>
+      <w:r>
+        <w:rPr>
+          <w:rStyle w:val="pun"/>
+          <w:lang w:val="pt-BR"/>
+        </w:rPr>
+        <w:t>**</w:t>
+      </w:r>
+      <w:r>
+        <w:rPr>
+          <w:rStyle w:val="pln"/>
+          <w:lang w:val="pt-BR"/>
+        </w:rPr>
+        <w:t xml:space="preserve"> </w:t>
+      </w:r>
+      <w:r>
+        <w:rPr>
+          <w:rStyle w:val="lit"/>
+          <w:lang w:val="pt-BR"/>
+        </w:rPr>
+        <w:t>3</w:t>
+      </w:r>
+      <w:r>
+        <w:rPr>
+          <w:rStyle w:val="pun"/>
+          <w:lang w:val="pt-BR"/>
+        </w:rPr>
+        <w:t>;</w:t>
+      </w:r>
+    </w:p>
+    <w:p>
+      <w:pPr>
+        <w:pStyle w:val="HTMLPreformatted"/>
+        <w:rPr>
+          <w:rStyle w:val="pln"/>
+          <w:lang w:val="pt-BR"/>
+        </w:rPr>
+      </w:pPr>
+      <w:r>
+        <w:rPr>
+          <w:rStyle w:val="com"/>
+          <w:lang w:val="pt-BR"/>
+        </w:rPr>
+        <w:t>//ou</w:t>
+      </w:r>
+    </w:p>
+    <w:p>
+      <w:pPr>
+        <w:pStyle w:val="HTMLPreformatted"/>
+        <w:rPr>
+          <w:lang w:val="pt-BR"/>
+        </w:rPr>
+      </w:pPr>
+      <w:r>
+        <w:rPr>
+          <w:rStyle w:val="pln"/>
+          <w:lang w:val="pt-BR"/>
+        </w:rPr>
+        <w:t>$</w:t>
+      </w:r>
+      <w:proofErr w:type="spellStart"/>
+      <w:r>
+        <w:rPr>
+          <w:rStyle w:val="pln"/>
+          <w:lang w:val="pt-BR"/>
+        </w:rPr>
+        <w:t>doisAoCubo</w:t>
+      </w:r>
+      <w:proofErr w:type="spellEnd"/>
+      <w:r>
+        <w:rPr>
+          <w:rStyle w:val="pln"/>
+          <w:lang w:val="pt-BR"/>
+        </w:rPr>
+        <w:t xml:space="preserve"> </w:t>
+      </w:r>
+      <w:r>
+        <w:rPr>
+          <w:rStyle w:val="pun"/>
+          <w:lang w:val="pt-BR"/>
+        </w:rPr>
+        <w:t>=</w:t>
+      </w:r>
+      <w:r>
+        <w:rPr>
+          <w:rStyle w:val="pln"/>
+          <w:lang w:val="pt-BR"/>
+        </w:rPr>
+        <w:t xml:space="preserve"> </w:t>
+      </w:r>
+      <w:r>
+        <w:rPr>
+          <w:rStyle w:val="lit"/>
+          <w:lang w:val="pt-BR"/>
+        </w:rPr>
+        <w:t>2</w:t>
+      </w:r>
+      <w:r>
+        <w:rPr>
+          <w:rStyle w:val="pln"/>
+          <w:lang w:val="pt-BR"/>
+        </w:rPr>
+        <w:t xml:space="preserve"> </w:t>
+      </w:r>
+      <w:r>
+        <w:rPr>
+          <w:rStyle w:val="pun"/>
+          <w:lang w:val="pt-BR"/>
+        </w:rPr>
+        <w:t>*</w:t>
+      </w:r>
+      <w:r>
+        <w:rPr>
+          <w:rStyle w:val="pln"/>
+          <w:lang w:val="pt-BR"/>
+        </w:rPr>
+        <w:t xml:space="preserve"> </w:t>
+      </w:r>
+      <w:r>
+        <w:rPr>
+          <w:rStyle w:val="lit"/>
+          <w:lang w:val="pt-BR"/>
+        </w:rPr>
+        <w:t>2</w:t>
+      </w:r>
+      <w:r>
+        <w:rPr>
+          <w:rStyle w:val="pln"/>
+          <w:lang w:val="pt-BR"/>
+        </w:rPr>
+        <w:t xml:space="preserve"> </w:t>
+      </w:r>
+      <w:r>
+        <w:rPr>
+          <w:rStyle w:val="pun"/>
+          <w:lang w:val="pt-BR"/>
+        </w:rPr>
+        <w:t>*</w:t>
+      </w:r>
+      <w:r>
+        <w:rPr>
+          <w:rStyle w:val="pln"/>
+          <w:lang w:val="pt-BR"/>
+        </w:rPr>
+        <w:t xml:space="preserve"> </w:t>
+      </w:r>
+      <w:r>
+        <w:rPr>
+          <w:rStyle w:val="lit"/>
+          <w:lang w:val="pt-BR"/>
+        </w:rPr>
+        <w:t>2</w:t>
+      </w:r>
+      <w:r>
+        <w:rPr>
+          <w:rStyle w:val="pun"/>
+          <w:lang w:val="pt-BR"/>
+        </w:rPr>
+        <w:t>;</w:t>
+      </w:r>
+    </w:p>
+    <w:p>
+      <w:pPr>
+        <w:pStyle w:val="NormalWeb"/>
+        <w:rPr>
+          <w:lang w:val="pt-BR"/>
+        </w:rPr>
+      </w:pPr>
+      <w:r>
+        <w:rPr>
+          <w:lang w:val="pt-BR"/>
+        </w:rPr>
+        <w:t>Ambas as construções, obviamente, retornam o mesmo resultado (</w:t>
+      </w:r>
+      <w:r>
+        <w:rPr>
+          <w:rStyle w:val="HTMLCode"/>
+          <w:lang w:val="pt-BR"/>
+        </w:rPr>
+        <w:t>8</w:t>
+      </w:r>
+      <w:r>
+        <w:rPr>
+          <w:lang w:val="pt-BR"/>
+        </w:rPr>
+        <w:t xml:space="preserve">). Outra operação que podemos buscar é o </w:t>
+      </w:r>
+      <w:r>
+        <w:rPr>
+          <w:rStyle w:val="HTMLCode"/>
+          <w:lang w:val="pt-BR"/>
+        </w:rPr>
+        <w:t>$</w:t>
+      </w:r>
+      <w:proofErr w:type="spellStart"/>
+      <w:r>
+        <w:rPr>
+          <w:rStyle w:val="HTMLCode"/>
+          <w:lang w:val="pt-BR"/>
+        </w:rPr>
+        <w:t>restoDaDivisao</w:t>
+      </w:r>
+      <w:proofErr w:type="spellEnd"/>
+      <w:r>
+        <w:rPr>
+          <w:lang w:val="pt-BR"/>
+        </w:rPr>
+        <w:t xml:space="preserve">. Por exemplo, se dividirmos </w:t>
+      </w:r>
+      <w:r>
+        <w:rPr>
+          <w:rStyle w:val="HTMLCode"/>
+          <w:lang w:val="pt-BR"/>
+        </w:rPr>
+        <w:t>10</w:t>
+      </w:r>
+      <w:r>
+        <w:rPr>
+          <w:lang w:val="pt-BR"/>
+        </w:rPr>
+        <w:t xml:space="preserve"> por </w:t>
+      </w:r>
+      <w:r>
+        <w:rPr>
+          <w:rStyle w:val="HTMLCode"/>
+          <w:lang w:val="pt-BR"/>
+        </w:rPr>
+        <w:t>3</w:t>
+      </w:r>
+      <w:r>
+        <w:rPr>
+          <w:lang w:val="pt-BR"/>
+        </w:rPr>
+        <w:t xml:space="preserve"> e quisermos o quanto sobrou dessa operação, utilizamos, ao invés de </w:t>
+      </w:r>
+      <w:r>
+        <w:rPr>
+          <w:rStyle w:val="HTMLCode"/>
+          <w:lang w:val="pt-BR"/>
+        </w:rPr>
+        <w:t>/</w:t>
+      </w:r>
+      <w:r>
+        <w:rPr>
+          <w:lang w:val="pt-BR"/>
+        </w:rPr>
+        <w:t xml:space="preserve">, o </w:t>
+      </w:r>
+      <w:r>
+        <w:rPr>
+          <w:rStyle w:val="HTMLCode"/>
+          <w:lang w:val="pt-BR"/>
+        </w:rPr>
+        <w:t>%</w:t>
+      </w:r>
+      <w:r>
+        <w:rPr>
+          <w:lang w:val="pt-BR"/>
+        </w:rPr>
+        <w:t>:</w:t>
+      </w:r>
+    </w:p>
+    <w:p>
+      <w:pPr>
+        <w:pStyle w:val="HTMLPreformatted"/>
+        <w:rPr>
+          <w:rStyle w:val="pln"/>
+          <w:lang w:val="pt-BR"/>
+        </w:rPr>
+      </w:pPr>
+      <w:r>
+        <w:rPr>
+          <w:rStyle w:val="pln"/>
+          <w:lang w:val="pt-BR"/>
+        </w:rPr>
+        <w:t>$</w:t>
+      </w:r>
+      <w:proofErr w:type="spellStart"/>
+      <w:r>
+        <w:rPr>
+          <w:rStyle w:val="pln"/>
+          <w:lang w:val="pt-BR"/>
+        </w:rPr>
+        <w:t>restoDaDivisao</w:t>
+      </w:r>
+      <w:proofErr w:type="spellEnd"/>
+      <w:r>
+        <w:rPr>
+          <w:rStyle w:val="pln"/>
+          <w:lang w:val="pt-BR"/>
+        </w:rPr>
+        <w:t xml:space="preserve"> </w:t>
+      </w:r>
+      <w:r>
+        <w:rPr>
+          <w:rStyle w:val="pun"/>
+          <w:lang w:val="pt-BR"/>
+        </w:rPr>
+        <w:t>=</w:t>
+      </w:r>
+      <w:r>
+        <w:rPr>
+          <w:rStyle w:val="pln"/>
+          <w:lang w:val="pt-BR"/>
+        </w:rPr>
+        <w:t xml:space="preserve"> </w:t>
+      </w:r>
+      <w:r>
+        <w:rPr>
+          <w:rStyle w:val="lit"/>
+          <w:lang w:val="pt-BR"/>
+        </w:rPr>
+        <w:t>10</w:t>
+      </w:r>
+      <w:r>
+        <w:rPr>
+          <w:rStyle w:val="pln"/>
+          <w:lang w:val="pt-BR"/>
+        </w:rPr>
+        <w:t xml:space="preserve"> </w:t>
+      </w:r>
+      <w:r>
+        <w:rPr>
+          <w:rStyle w:val="pun"/>
+          <w:lang w:val="pt-BR"/>
+        </w:rPr>
+        <w:t>%</w:t>
+      </w:r>
+      <w:r>
+        <w:rPr>
+          <w:rStyle w:val="pln"/>
+          <w:lang w:val="pt-BR"/>
+        </w:rPr>
+        <w:t xml:space="preserve"> </w:t>
+      </w:r>
+      <w:r>
+        <w:rPr>
+          <w:rStyle w:val="lit"/>
+          <w:lang w:val="pt-BR"/>
+        </w:rPr>
+        <w:t>3</w:t>
+      </w:r>
+      <w:r>
+        <w:rPr>
+          <w:rStyle w:val="pun"/>
+          <w:lang w:val="pt-BR"/>
+        </w:rPr>
+        <w:t>;</w:t>
+      </w:r>
+    </w:p>
+    <w:p>
+      <w:pPr>
+        <w:pStyle w:val="HTMLPreformatted"/>
+        <w:rPr>
+          <w:lang w:val="pt-BR"/>
+        </w:rPr>
+      </w:pPr>
+      <w:proofErr w:type="spellStart"/>
+      <w:r>
+        <w:rPr>
+          <w:rStyle w:val="pln"/>
+          <w:lang w:val="pt-BR"/>
+        </w:rPr>
+        <w:t>echo</w:t>
+      </w:r>
+      <w:proofErr w:type="spellEnd"/>
+      <w:r>
+        <w:rPr>
+          <w:rStyle w:val="pln"/>
+          <w:lang w:val="pt-BR"/>
+        </w:rPr>
+        <w:t xml:space="preserve"> $</w:t>
+      </w:r>
+      <w:proofErr w:type="spellStart"/>
+      <w:r>
+        <w:rPr>
+          <w:rStyle w:val="pln"/>
+          <w:lang w:val="pt-BR"/>
+        </w:rPr>
+        <w:t>restoDaDivisao</w:t>
+      </w:r>
+      <w:proofErr w:type="spellEnd"/>
+      <w:r>
+        <w:rPr>
+          <w:rStyle w:val="pun"/>
+          <w:lang w:val="pt-BR"/>
+        </w:rPr>
+        <w:t>;</w:t>
+      </w:r>
+    </w:p>
+    <w:p>
+      <w:pPr>
+        <w:pStyle w:val="NormalWeb"/>
+        <w:rPr>
+          <w:lang w:val="pt-BR"/>
+        </w:rPr>
+      </w:pPr>
+      <w:r>
+        <w:rPr>
+          <w:lang w:val="pt-BR"/>
+        </w:rPr>
+        <w:t>Executando esse código, teremos como retorno o valor "1". Isso porque 10 dividido por 3 é 3, e o resto é 1 (não estamos contando, claro, divisões que aceitam números decimais).</w:t>
+      </w:r>
+    </w:p>
+    <w:p>
+      <w:pPr>
+        <w:pStyle w:val="NormalWeb"/>
+        <w:rPr>
+          <w:lang w:val="pt-BR"/>
+        </w:rPr>
+      </w:pPr>
+      <w:r>
+        <w:rPr>
+          <w:lang w:val="pt-BR"/>
+        </w:rPr>
+        <w:t xml:space="preserve">Repare, então, que fizemos todas essas operações com números inteiros. </w:t>
+      </w:r>
+      <w:r>
+        <w:rPr>
+          <w:lang w:val="pt-BR"/>
+        </w:rPr>
+        <w:t xml:space="preserve">Será que é possível trabalharmos com números decimais? Que outros tipos de dados o PHP consegue trabalhar em uma variável? </w:t>
+      </w:r>
+    </w:p>
+    <w:p>
+      <w:pPr>
+        <w:pStyle w:val="NormalWeb"/>
+        <w:rPr>
+          <w:lang w:val="pt-BR"/>
+        </w:rPr>
+      </w:pPr>
+      <w:r>
+        <w:rPr>
+          <w:lang w:val="pt-BR"/>
+        </w:rPr>
+        <w:t>Conversaremos sobre isso no próximo vídeo.</w:t>
+      </w:r>
+    </w:p>
+    <w:p>
+      <w:pPr>
+        <w:rPr>
+          <w:rFonts w:ascii="Times New Roman" w:eastAsia="Times New Roman" w:hAnsi="Times New Roman" w:cs="Times New Roman"/>
+          <w:sz w:val="24"/>
+          <w:szCs w:val="24"/>
+          <w:lang w:val="pt-BR"/>
+        </w:rPr>
+      </w:pPr>
+      <w:r>
+        <w:rPr>
+          <w:lang w:val="pt-BR"/>
+        </w:rPr>
+        <w:br w:type="page"/>
+      </w:r>
+    </w:p>
+    <w:p>
+      <w:pPr>
+        <w:pStyle w:val="Heading1"/>
+        <w:numPr>
+          <w:ilvl w:val="0"/>
+          <w:numId w:val="0"/>
+        </w:numPr>
+        <w:ind w:left="720"/>
+        <w:rPr>
+          <w:lang w:val="pt-BR"/>
+        </w:rPr>
+      </w:pPr>
+      <w:r>
+        <w:rPr>
+          <w:sz w:val="36"/>
+          <w:szCs w:val="36"/>
+          <w:lang w:val="pt-BR"/>
+        </w:rPr>
+        <w:lastRenderedPageBreak/>
+        <w:t>05</w:t>
+      </w:r>
+      <w:r>
+        <w:rPr>
+          <w:lang w:val="pt-BR"/>
+        </w:rPr>
+        <w:t xml:space="preserve"> </w:t>
+      </w:r>
+      <w:r>
+        <w:rPr>
+          <w:rStyle w:val="task-body-header-title-text"/>
+          <w:lang w:val="pt-BR"/>
+        </w:rPr>
+        <w:t>Matemática com PHP</w:t>
+      </w:r>
+    </w:p>
+    <w:p>
+      <w:pPr>
+        <w:spacing w:before="100" w:beforeAutospacing="1" w:after="100" w:afterAutospacing="1" w:line="240" w:lineRule="auto"/>
+        <w:outlineLvl w:val="2"/>
+        <w:rPr>
+          <w:rFonts w:ascii="Times New Roman" w:eastAsia="Times New Roman" w:hAnsi="Times New Roman" w:cs="Times New Roman"/>
+          <w:b/>
+          <w:bCs/>
+          <w:sz w:val="36"/>
+          <w:szCs w:val="36"/>
+        </w:rPr>
+      </w:pPr>
+      <w:r>
+        <w:rPr>
+          <w:rFonts w:ascii="Times New Roman" w:eastAsia="Times New Roman" w:hAnsi="Times New Roman" w:cs="Times New Roman"/>
+          <w:b/>
+          <w:bCs/>
+          <w:sz w:val="36"/>
+          <w:szCs w:val="36"/>
+          <w:lang w:val="pt-BR"/>
+        </w:rPr>
+        <w:t xml:space="preserve">É mais do que comum nós precisarmos realizar operações matemáticas durante a execução de nosso programa. </w:t>
+      </w:r>
+      <w:proofErr w:type="spellStart"/>
+      <w:r>
+        <w:rPr>
+          <w:rFonts w:ascii="Times New Roman" w:eastAsia="Times New Roman" w:hAnsi="Times New Roman" w:cs="Times New Roman"/>
+          <w:b/>
+          <w:bCs/>
+          <w:sz w:val="36"/>
+          <w:szCs w:val="36"/>
+        </w:rPr>
+        <w:t>Quais</w:t>
+      </w:r>
+      <w:proofErr w:type="spellEnd"/>
+      <w:r>
+        <w:rPr>
+          <w:rFonts w:ascii="Times New Roman" w:eastAsia="Times New Roman" w:hAnsi="Times New Roman" w:cs="Times New Roman"/>
+          <w:b/>
+          <w:bCs/>
+          <w:sz w:val="36"/>
+          <w:szCs w:val="36"/>
+        </w:rPr>
+        <w:t xml:space="preserve"> </w:t>
+      </w:r>
+      <w:proofErr w:type="spellStart"/>
+      <w:r>
+        <w:rPr>
+          <w:rFonts w:ascii="Times New Roman" w:eastAsia="Times New Roman" w:hAnsi="Times New Roman" w:cs="Times New Roman"/>
+          <w:b/>
+          <w:bCs/>
+          <w:sz w:val="36"/>
+          <w:szCs w:val="36"/>
+        </w:rPr>
+        <w:t>os</w:t>
+      </w:r>
+      <w:proofErr w:type="spellEnd"/>
+      <w:r>
+        <w:rPr>
+          <w:rFonts w:ascii="Times New Roman" w:eastAsia="Times New Roman" w:hAnsi="Times New Roman" w:cs="Times New Roman"/>
+          <w:b/>
+          <w:bCs/>
+          <w:sz w:val="36"/>
+          <w:szCs w:val="36"/>
+        </w:rPr>
+        <w:t xml:space="preserve"> </w:t>
+      </w:r>
+      <w:proofErr w:type="spellStart"/>
+      <w:r>
+        <w:rPr>
+          <w:rFonts w:ascii="Times New Roman" w:eastAsia="Times New Roman" w:hAnsi="Times New Roman" w:cs="Times New Roman"/>
+          <w:b/>
+          <w:bCs/>
+          <w:sz w:val="36"/>
+          <w:szCs w:val="36"/>
+        </w:rPr>
+        <w:t>operadores</w:t>
+      </w:r>
+      <w:proofErr w:type="spellEnd"/>
+      <w:r>
+        <w:rPr>
+          <w:rFonts w:ascii="Times New Roman" w:eastAsia="Times New Roman" w:hAnsi="Times New Roman" w:cs="Times New Roman"/>
+          <w:b/>
+          <w:bCs/>
+          <w:sz w:val="36"/>
+          <w:szCs w:val="36"/>
+        </w:rPr>
+        <w:t xml:space="preserve"> </w:t>
+      </w:r>
+      <w:proofErr w:type="spellStart"/>
+      <w:r>
+        <w:rPr>
+          <w:rFonts w:ascii="Times New Roman" w:eastAsia="Times New Roman" w:hAnsi="Times New Roman" w:cs="Times New Roman"/>
+          <w:b/>
+          <w:bCs/>
+          <w:sz w:val="36"/>
+          <w:szCs w:val="36"/>
+        </w:rPr>
+        <w:t>matemáticos</w:t>
+      </w:r>
+      <w:proofErr w:type="spellEnd"/>
+      <w:r>
+        <w:rPr>
+          <w:rFonts w:ascii="Times New Roman" w:eastAsia="Times New Roman" w:hAnsi="Times New Roman" w:cs="Times New Roman"/>
+          <w:b/>
+          <w:bCs/>
+          <w:sz w:val="36"/>
+          <w:szCs w:val="36"/>
+        </w:rPr>
+        <w:t xml:space="preserve"> </w:t>
+      </w:r>
+      <w:proofErr w:type="spellStart"/>
+      <w:r>
+        <w:rPr>
+          <w:rFonts w:ascii="Times New Roman" w:eastAsia="Times New Roman" w:hAnsi="Times New Roman" w:cs="Times New Roman"/>
+          <w:b/>
+          <w:bCs/>
+          <w:sz w:val="36"/>
+          <w:szCs w:val="36"/>
+        </w:rPr>
+        <w:t>disponíveis</w:t>
+      </w:r>
+      <w:proofErr w:type="spellEnd"/>
+      <w:r>
+        <w:rPr>
+          <w:rFonts w:ascii="Times New Roman" w:eastAsia="Times New Roman" w:hAnsi="Times New Roman" w:cs="Times New Roman"/>
+          <w:b/>
+          <w:bCs/>
+          <w:sz w:val="36"/>
+          <w:szCs w:val="36"/>
+        </w:rPr>
+        <w:t xml:space="preserve"> no PHP?</w:t>
+      </w:r>
+    </w:p>
+    <w:p>
+      <w:pPr>
+        <w:pBdr>
+          <w:bottom w:val="single" w:sz="6" w:space="1" w:color="auto"/>
+        </w:pBdr>
+        <w:spacing w:after="0" w:line="240" w:lineRule="auto"/>
+        <w:jc w:val="center"/>
+        <w:rPr>
+          <w:rFonts w:ascii="Arial" w:eastAsia="Times New Roman" w:hAnsi="Arial" w:cs="Arial"/>
+          <w:vanish/>
+          <w:sz w:val="16"/>
+          <w:szCs w:val="16"/>
+        </w:rPr>
+      </w:pPr>
+      <w:r>
+        <w:rPr>
+          <w:rFonts w:ascii="Arial" w:eastAsia="Times New Roman" w:hAnsi="Arial" w:cs="Arial"/>
+          <w:vanish/>
+          <w:sz w:val="16"/>
+          <w:szCs w:val="16"/>
+        </w:rPr>
+        <w:t>Top of Form</w:t>
+      </w:r>
+    </w:p>
+    <w:p>
+      <w:pPr>
+        <w:numPr>
+          <w:ilvl w:val="0"/>
+          <w:numId w:val="3"/>
+        </w:numPr>
+        <w:spacing w:before="100" w:beforeAutospacing="1" w:after="100" w:afterAutospacing="1" w:line="240" w:lineRule="auto"/>
+        <w:rPr>
+          <w:rFonts w:ascii="Times New Roman" w:eastAsia="Times New Roman" w:hAnsi="Times New Roman" w:cs="Times New Roman"/>
+          <w:sz w:val="24"/>
+          <w:szCs w:val="24"/>
+        </w:rPr>
+      </w:pPr>
+      <w:proofErr w:type="spellStart"/>
+      <w:r>
+        <w:rPr>
+          <w:rFonts w:ascii="Times New Roman" w:eastAsia="Times New Roman" w:hAnsi="Times New Roman" w:cs="Times New Roman"/>
+          <w:sz w:val="24"/>
+          <w:szCs w:val="24"/>
+        </w:rPr>
+        <w:t>Alternativa</w:t>
+      </w:r>
+      <w:proofErr w:type="spellEnd"/>
+      <w:r>
+        <w:rPr>
+          <w:rFonts w:ascii="Times New Roman" w:eastAsia="Times New Roman" w:hAnsi="Times New Roman" w:cs="Times New Roman"/>
+          <w:sz w:val="24"/>
+          <w:szCs w:val="24"/>
+        </w:rPr>
+        <w:t xml:space="preserve"> </w:t>
+      </w:r>
+      <w:proofErr w:type="spellStart"/>
+      <w:r>
+        <w:rPr>
+          <w:rFonts w:ascii="Times New Roman" w:eastAsia="Times New Roman" w:hAnsi="Times New Roman" w:cs="Times New Roman"/>
+          <w:sz w:val="24"/>
+          <w:szCs w:val="24"/>
+        </w:rPr>
+        <w:t>correta</w:t>
+      </w:r>
+      <w:proofErr w:type="spellEnd"/>
+    </w:p>
+    <w:p>
+      <w:pPr>
+        <w:spacing w:before="100" w:beforeAutospacing="1" w:after="100" w:afterAutospacing="1" w:line="240" w:lineRule="auto"/>
+        <w:ind w:left="720"/>
+        <w:rPr>
+          <w:rFonts w:ascii="Times New Roman" w:eastAsia="Times New Roman" w:hAnsi="Times New Roman" w:cs="Times New Roman"/>
+          <w:sz w:val="24"/>
+          <w:szCs w:val="24"/>
+        </w:rPr>
+      </w:pPr>
+      <w:r>
+        <w:rPr>
+          <w:rFonts w:ascii="Times New Roman" w:eastAsia="Times New Roman" w:hAnsi="Times New Roman" w:cs="Times New Roman"/>
+          <w:sz w:val="24"/>
+          <w:szCs w:val="24"/>
+        </w:rPr>
+        <w:object w:dxaOrig="225" w:dyaOrig="225" w14:anchorId="1634FF93">
+          <v:shape id="_x0000_i1048" type="#_x0000_t75" style="width:20.25pt;height:18pt" o:ole="">
+            <v:imagedata r:id="rId6" o:title=""/>
+          </v:shape>
+          <w:control r:id="rId10" w:name="DefaultOcxName3" w:shapeid="_x0000_i1048"/>
+        </w:object>
+      </w:r>
+    </w:p>
+    <w:p>
+      <w:pPr>
+        <w:spacing w:before="100" w:beforeAutospacing="1" w:after="100" w:afterAutospacing="1" w:line="240" w:lineRule="auto"/>
+        <w:ind w:left="720"/>
+        <w:rPr>
+          <w:rFonts w:ascii="Times New Roman" w:eastAsia="Times New Roman" w:hAnsi="Times New Roman" w:cs="Times New Roman"/>
+          <w:sz w:val="24"/>
+          <w:szCs w:val="24"/>
+          <w:lang w:val="pt-BR"/>
+        </w:rPr>
+      </w:pPr>
+      <w:r>
+        <w:rPr>
+          <w:rFonts w:ascii="Courier New" w:eastAsia="Times New Roman" w:hAnsi="Courier New" w:cs="Courier New"/>
+          <w:sz w:val="20"/>
+          <w:szCs w:val="20"/>
+          <w:lang w:val="pt-BR"/>
+        </w:rPr>
+        <w:t>+</w:t>
+      </w:r>
+      <w:r>
+        <w:rPr>
+          <w:rFonts w:ascii="Times New Roman" w:eastAsia="Times New Roman" w:hAnsi="Times New Roman" w:cs="Times New Roman"/>
+          <w:sz w:val="24"/>
+          <w:szCs w:val="24"/>
+          <w:lang w:val="pt-BR"/>
+        </w:rPr>
+        <w:t xml:space="preserve"> (soma), </w:t>
+      </w:r>
+      <w:r>
+        <w:rPr>
+          <w:rFonts w:ascii="Courier New" w:eastAsia="Times New Roman" w:hAnsi="Courier New" w:cs="Courier New"/>
+          <w:sz w:val="20"/>
+          <w:szCs w:val="20"/>
+          <w:lang w:val="pt-BR"/>
+        </w:rPr>
+        <w:t>-</w:t>
+      </w:r>
+      <w:r>
+        <w:rPr>
+          <w:rFonts w:ascii="Times New Roman" w:eastAsia="Times New Roman" w:hAnsi="Times New Roman" w:cs="Times New Roman"/>
+          <w:sz w:val="24"/>
+          <w:szCs w:val="24"/>
+          <w:lang w:val="pt-BR"/>
+        </w:rPr>
+        <w:t xml:space="preserve"> (subtração), </w:t>
+      </w:r>
+      <w:r>
+        <w:rPr>
+          <w:rFonts w:ascii="Courier New" w:eastAsia="Times New Roman" w:hAnsi="Courier New" w:cs="Courier New"/>
+          <w:sz w:val="20"/>
+          <w:szCs w:val="20"/>
+          <w:lang w:val="pt-BR"/>
+        </w:rPr>
+        <w:t>*</w:t>
+      </w:r>
+      <w:r>
+        <w:rPr>
+          <w:rFonts w:ascii="Times New Roman" w:eastAsia="Times New Roman" w:hAnsi="Times New Roman" w:cs="Times New Roman"/>
+          <w:sz w:val="24"/>
+          <w:szCs w:val="24"/>
+          <w:lang w:val="pt-BR"/>
+        </w:rPr>
+        <w:t xml:space="preserve"> (multiplicação), </w:t>
+      </w:r>
+      <w:r>
+        <w:rPr>
+          <w:rFonts w:ascii="Courier New" w:eastAsia="Times New Roman" w:hAnsi="Courier New" w:cs="Courier New"/>
+          <w:sz w:val="20"/>
+          <w:szCs w:val="20"/>
+          <w:lang w:val="pt-BR"/>
+        </w:rPr>
+        <w:t>/</w:t>
+      </w:r>
+      <w:r>
+        <w:rPr>
+          <w:rFonts w:ascii="Times New Roman" w:eastAsia="Times New Roman" w:hAnsi="Times New Roman" w:cs="Times New Roman"/>
+          <w:sz w:val="24"/>
+          <w:szCs w:val="24"/>
+          <w:lang w:val="pt-BR"/>
+        </w:rPr>
+        <w:t xml:space="preserve"> (divisão)</w:t>
+      </w:r>
+    </w:p>
+    <w:p>
+      <w:pPr>
+        <w:pBdr>
+          <w:top w:val="single" w:sz="6" w:space="1" w:color="auto"/>
+        </w:pBdr>
+        <w:spacing w:after="0" w:line="240" w:lineRule="auto"/>
+        <w:jc w:val="center"/>
+        <w:rPr>
+          <w:rFonts w:ascii="Arial" w:eastAsia="Times New Roman" w:hAnsi="Arial" w:cs="Arial"/>
+          <w:vanish/>
+          <w:sz w:val="16"/>
+          <w:szCs w:val="16"/>
+          <w:lang w:val="pt-BR"/>
+        </w:rPr>
+      </w:pPr>
+      <w:proofErr w:type="spellStart"/>
+      <w:r>
+        <w:rPr>
+          <w:rFonts w:ascii="Arial" w:eastAsia="Times New Roman" w:hAnsi="Arial" w:cs="Arial"/>
+          <w:vanish/>
+          <w:sz w:val="16"/>
+          <w:szCs w:val="16"/>
+          <w:lang w:val="pt-BR"/>
+        </w:rPr>
+        <w:t>Bottom</w:t>
+      </w:r>
+      <w:proofErr w:type="spellEnd"/>
+      <w:r>
+        <w:rPr>
+          <w:rFonts w:ascii="Arial" w:eastAsia="Times New Roman" w:hAnsi="Arial" w:cs="Arial"/>
+          <w:vanish/>
+          <w:sz w:val="16"/>
+          <w:szCs w:val="16"/>
+          <w:lang w:val="pt-BR"/>
+        </w:rPr>
+        <w:t xml:space="preserve"> </w:t>
+      </w:r>
+      <w:proofErr w:type="spellStart"/>
+      <w:r>
+        <w:rPr>
+          <w:rFonts w:ascii="Arial" w:eastAsia="Times New Roman" w:hAnsi="Arial" w:cs="Arial"/>
+          <w:vanish/>
+          <w:sz w:val="16"/>
+          <w:szCs w:val="16"/>
+          <w:lang w:val="pt-BR"/>
+        </w:rPr>
+        <w:t>of</w:t>
+      </w:r>
+      <w:proofErr w:type="spellEnd"/>
+      <w:r>
+        <w:rPr>
+          <w:rFonts w:ascii="Arial" w:eastAsia="Times New Roman" w:hAnsi="Arial" w:cs="Arial"/>
+          <w:vanish/>
+          <w:sz w:val="16"/>
+          <w:szCs w:val="16"/>
+          <w:lang w:val="pt-BR"/>
+        </w:rPr>
+        <w:t xml:space="preserve"> </w:t>
+      </w:r>
+      <w:proofErr w:type="spellStart"/>
+      <w:r>
+        <w:rPr>
+          <w:rFonts w:ascii="Arial" w:eastAsia="Times New Roman" w:hAnsi="Arial" w:cs="Arial"/>
+          <w:vanish/>
+          <w:sz w:val="16"/>
+          <w:szCs w:val="16"/>
+          <w:lang w:val="pt-BR"/>
+        </w:rPr>
+        <w:t>Form</w:t>
+      </w:r>
+      <w:proofErr w:type="spellEnd"/>
+    </w:p>
+    <w:p>
+      <w:pPr>
+        <w:spacing w:after="0" w:line="240" w:lineRule="auto"/>
+        <w:rPr>
+          <w:rFonts w:ascii="Times New Roman" w:eastAsia="Times New Roman" w:hAnsi="Times New Roman" w:cs="Times New Roman"/>
+          <w:sz w:val="24"/>
+          <w:szCs w:val="24"/>
+        </w:rPr>
+      </w:pPr>
+      <w:proofErr w:type="gramStart"/>
+      <w:r>
+        <w:rPr>
+          <w:rFonts w:ascii="Times New Roman" w:eastAsia="Times New Roman" w:hAnsi="Symbol" w:cs="Times New Roman"/>
+          <w:sz w:val="24"/>
+          <w:szCs w:val="24"/>
+        </w:rPr>
+        <w:t></w:t>
+      </w:r>
+      <w:r>
+        <w:rPr>
+          <w:rFonts w:ascii="Times New Roman" w:eastAsia="Times New Roman" w:hAnsi="Times New Roman" w:cs="Times New Roman"/>
+          <w:sz w:val="24"/>
+          <w:szCs w:val="24"/>
+        </w:rPr>
+        <w:t xml:space="preserve">  </w:t>
+      </w:r>
+      <w:r>
+        <w:rPr>
+          <w:rFonts w:ascii="Times New Roman" w:eastAsia="Times New Roman" w:hAnsi="Symbol" w:cs="Times New Roman"/>
+          <w:sz w:val="24"/>
+          <w:szCs w:val="24"/>
+        </w:rPr>
+        <w:t></w:t>
+      </w:r>
+      <w:proofErr w:type="gramEnd"/>
+      <w:r>
+        <w:rPr>
+          <w:rFonts w:ascii="Times New Roman" w:eastAsia="Times New Roman" w:hAnsi="Times New Roman" w:cs="Times New Roman"/>
+          <w:sz w:val="24"/>
+          <w:szCs w:val="24"/>
+        </w:rPr>
+        <w:t xml:space="preserve">  </w:t>
+      </w:r>
+      <w:proofErr w:type="spellStart"/>
+      <w:r>
+        <w:rPr>
+          <w:rFonts w:ascii="Times New Roman" w:eastAsia="Times New Roman" w:hAnsi="Times New Roman" w:cs="Times New Roman"/>
+          <w:sz w:val="24"/>
+          <w:szCs w:val="24"/>
+        </w:rPr>
+        <w:t>Alternativa</w:t>
+      </w:r>
+      <w:proofErr w:type="spellEnd"/>
+      <w:r>
+        <w:rPr>
+          <w:rFonts w:ascii="Times New Roman" w:eastAsia="Times New Roman" w:hAnsi="Times New Roman" w:cs="Times New Roman"/>
+          <w:sz w:val="24"/>
+          <w:szCs w:val="24"/>
+        </w:rPr>
+        <w:t xml:space="preserve"> </w:t>
+      </w:r>
+      <w:proofErr w:type="spellStart"/>
+      <w:r>
+        <w:rPr>
+          <w:rFonts w:ascii="Times New Roman" w:eastAsia="Times New Roman" w:hAnsi="Times New Roman" w:cs="Times New Roman"/>
+          <w:sz w:val="24"/>
+          <w:szCs w:val="24"/>
+        </w:rPr>
+        <w:t>correta</w:t>
+      </w:r>
+      <w:proofErr w:type="spellEnd"/>
+    </w:p>
+    <w:p>
+      <w:pPr>
+        <w:spacing w:after="0" w:line="240" w:lineRule="auto"/>
+        <w:rPr>
+          <w:rFonts w:ascii="Times New Roman" w:eastAsia="Times New Roman" w:hAnsi="Times New Roman" w:cs="Times New Roman"/>
+          <w:sz w:val="24"/>
+          <w:szCs w:val="24"/>
+        </w:rPr>
+      </w:pPr>
+      <w:r>
+        <w:rPr>
+          <w:rFonts w:ascii="Times New Roman" w:eastAsia="Times New Roman" w:hAnsi="Times New Roman" w:cs="Times New Roman"/>
+          <w:sz w:val="24"/>
+          <w:szCs w:val="24"/>
+        </w:rPr>
+        <w:object w:dxaOrig="225" w:dyaOrig="225" w14:anchorId="0A3D70D7">
+          <v:shape id="_x0000_i1047" type="#_x0000_t75" style="width:20.25pt;height:18pt" o:ole="">
+            <v:imagedata r:id="rId6" o:title=""/>
+          </v:shape>
+          <w:control r:id="rId11" w:name="DefaultOcxName11" w:shapeid="_x0000_i1047"/>
+        </w:object>
+      </w:r>
+    </w:p>
+    <w:p>
+      <w:pPr>
+        <w:spacing w:before="100" w:beforeAutospacing="1" w:after="100" w:afterAutospacing="1" w:line="240" w:lineRule="auto"/>
+        <w:rPr>
+          <w:rFonts w:ascii="Times New Roman" w:eastAsia="Times New Roman" w:hAnsi="Times New Roman" w:cs="Times New Roman"/>
+          <w:sz w:val="24"/>
+          <w:szCs w:val="24"/>
+          <w:lang w:val="pt-BR"/>
+        </w:rPr>
+      </w:pPr>
+      <w:r>
+        <w:rPr>
+          <w:rFonts w:ascii="Courier New" w:eastAsia="Times New Roman" w:hAnsi="Courier New" w:cs="Courier New"/>
+          <w:sz w:val="20"/>
+          <w:szCs w:val="20"/>
+          <w:lang w:val="pt-BR"/>
+        </w:rPr>
+        <w:t>+</w:t>
+      </w:r>
+      <w:r>
+        <w:rPr>
+          <w:rFonts w:ascii="Times New Roman" w:eastAsia="Times New Roman" w:hAnsi="Times New Roman" w:cs="Times New Roman"/>
+          <w:sz w:val="24"/>
+          <w:szCs w:val="24"/>
+          <w:lang w:val="pt-BR"/>
+        </w:rPr>
+        <w:t xml:space="preserve"> (soma), </w:t>
+      </w:r>
+      <w:r>
+        <w:rPr>
+          <w:rFonts w:ascii="Courier New" w:eastAsia="Times New Roman" w:hAnsi="Courier New" w:cs="Courier New"/>
+          <w:sz w:val="20"/>
+          <w:szCs w:val="20"/>
+          <w:lang w:val="pt-BR"/>
+        </w:rPr>
+        <w:t>-</w:t>
+      </w:r>
+      <w:r>
+        <w:rPr>
+          <w:rFonts w:ascii="Times New Roman" w:eastAsia="Times New Roman" w:hAnsi="Times New Roman" w:cs="Times New Roman"/>
+          <w:sz w:val="24"/>
+          <w:szCs w:val="24"/>
+          <w:lang w:val="pt-BR"/>
+        </w:rPr>
+        <w:t xml:space="preserve"> (subtração), </w:t>
+      </w:r>
+      <w:r>
+        <w:rPr>
+          <w:rFonts w:ascii="Courier New" w:eastAsia="Times New Roman" w:hAnsi="Courier New" w:cs="Courier New"/>
+          <w:sz w:val="20"/>
+          <w:szCs w:val="20"/>
+          <w:lang w:val="pt-BR"/>
+        </w:rPr>
+        <w:t>x</w:t>
+      </w:r>
+      <w:r>
+        <w:rPr>
+          <w:rFonts w:ascii="Times New Roman" w:eastAsia="Times New Roman" w:hAnsi="Times New Roman" w:cs="Times New Roman"/>
+          <w:sz w:val="24"/>
+          <w:szCs w:val="24"/>
+          <w:lang w:val="pt-BR"/>
+        </w:rPr>
+        <w:t xml:space="preserve"> (multiplicação), </w:t>
+      </w:r>
+      <w:r>
+        <w:rPr>
+          <w:rFonts w:ascii="Courier New" w:eastAsia="Times New Roman" w:hAnsi="Courier New" w:cs="Courier New"/>
+          <w:sz w:val="20"/>
+          <w:szCs w:val="20"/>
+          <w:lang w:val="pt-BR"/>
+        </w:rPr>
+        <w:t>/</w:t>
+      </w:r>
+      <w:r>
+        <w:rPr>
+          <w:rFonts w:ascii="Times New Roman" w:eastAsia="Times New Roman" w:hAnsi="Times New Roman" w:cs="Times New Roman"/>
+          <w:sz w:val="24"/>
+          <w:szCs w:val="24"/>
+          <w:lang w:val="pt-BR"/>
+        </w:rPr>
+        <w:t xml:space="preserve"> (divisão), </w:t>
+      </w:r>
+      <w:r>
+        <w:rPr>
+          <w:rFonts w:ascii="Courier New" w:eastAsia="Times New Roman" w:hAnsi="Courier New" w:cs="Courier New"/>
+          <w:sz w:val="20"/>
+          <w:szCs w:val="20"/>
+          <w:lang w:val="pt-BR"/>
+        </w:rPr>
+        <w:t>^</w:t>
+      </w:r>
+      <w:r>
+        <w:rPr>
+          <w:rFonts w:ascii="Times New Roman" w:eastAsia="Times New Roman" w:hAnsi="Times New Roman" w:cs="Times New Roman"/>
+          <w:sz w:val="24"/>
+          <w:szCs w:val="24"/>
+          <w:lang w:val="pt-BR"/>
+        </w:rPr>
+        <w:t xml:space="preserve"> (</w:t>
+      </w:r>
+      <w:proofErr w:type="spellStart"/>
+      <w:r>
+        <w:rPr>
+          <w:rFonts w:ascii="Times New Roman" w:eastAsia="Times New Roman" w:hAnsi="Times New Roman" w:cs="Times New Roman"/>
+          <w:sz w:val="24"/>
+          <w:szCs w:val="24"/>
+          <w:lang w:val="pt-BR"/>
+        </w:rPr>
+        <w:t>exponenciação</w:t>
+      </w:r>
+      <w:proofErr w:type="spellEnd"/>
+      <w:r>
+        <w:rPr>
+          <w:rFonts w:ascii="Times New Roman" w:eastAsia="Times New Roman" w:hAnsi="Times New Roman" w:cs="Times New Roman"/>
+          <w:sz w:val="24"/>
+          <w:szCs w:val="24"/>
+          <w:lang w:val="pt-BR"/>
+        </w:rPr>
+        <w:t xml:space="preserve">), </w:t>
+      </w:r>
+      <w:r>
+        <w:rPr>
+          <w:rFonts w:ascii="Courier New" w:eastAsia="Times New Roman" w:hAnsi="Courier New" w:cs="Courier New"/>
+          <w:sz w:val="20"/>
+          <w:szCs w:val="20"/>
+          <w:lang w:val="pt-BR"/>
+        </w:rPr>
+        <w:t>%</w:t>
+      </w:r>
+      <w:r>
+        <w:rPr>
+          <w:rFonts w:ascii="Times New Roman" w:eastAsia="Times New Roman" w:hAnsi="Times New Roman" w:cs="Times New Roman"/>
+          <w:sz w:val="24"/>
+          <w:szCs w:val="24"/>
+          <w:lang w:val="pt-BR"/>
+        </w:rPr>
+        <w:t xml:space="preserve"> (módulo ou resto da divisão)</w:t>
+      </w:r>
+    </w:p>
+    <w:p>
+      <w:pPr>
+        <w:spacing w:after="0" w:line="240" w:lineRule="auto"/>
+        <w:rPr>
+          <w:rFonts w:ascii="Times New Roman" w:eastAsia="Times New Roman" w:hAnsi="Times New Roman" w:cs="Times New Roman"/>
+          <w:sz w:val="24"/>
+          <w:szCs w:val="24"/>
+        </w:rPr>
+      </w:pPr>
+      <w:proofErr w:type="gramStart"/>
+      <w:r>
+        <w:rPr>
+          <w:rFonts w:ascii="Times New Roman" w:eastAsia="Times New Roman" w:hAnsi="Symbol" w:cs="Times New Roman"/>
+          <w:sz w:val="24"/>
+          <w:szCs w:val="24"/>
+        </w:rPr>
+        <w:t></w:t>
+      </w:r>
+      <w:r>
+        <w:rPr>
+          <w:rFonts w:ascii="Times New Roman" w:eastAsia="Times New Roman" w:hAnsi="Times New Roman" w:cs="Times New Roman"/>
+          <w:sz w:val="24"/>
+          <w:szCs w:val="24"/>
+        </w:rPr>
+        <w:t xml:space="preserve">  </w:t>
+      </w:r>
+      <w:r>
+        <w:rPr>
+          <w:rFonts w:ascii="Times New Roman" w:eastAsia="Times New Roman" w:hAnsi="Symbol" w:cs="Times New Roman"/>
+          <w:sz w:val="24"/>
+          <w:szCs w:val="24"/>
+        </w:rPr>
+        <w:t></w:t>
+      </w:r>
+      <w:proofErr w:type="gramEnd"/>
+      <w:r>
+        <w:rPr>
+          <w:rFonts w:ascii="Times New Roman" w:eastAsia="Times New Roman" w:hAnsi="Times New Roman" w:cs="Times New Roman"/>
+          <w:sz w:val="24"/>
+          <w:szCs w:val="24"/>
+        </w:rPr>
+        <w:t xml:space="preserve">  </w:t>
+      </w:r>
+      <w:proofErr w:type="spellStart"/>
+      <w:r>
+        <w:rPr>
+          <w:rFonts w:ascii="Times New Roman" w:eastAsia="Times New Roman" w:hAnsi="Times New Roman" w:cs="Times New Roman"/>
+          <w:sz w:val="24"/>
+          <w:szCs w:val="24"/>
+        </w:rPr>
+        <w:t>Alternativa</w:t>
+      </w:r>
+      <w:proofErr w:type="spellEnd"/>
+      <w:r>
+        <w:rPr>
+          <w:rFonts w:ascii="Times New Roman" w:eastAsia="Times New Roman" w:hAnsi="Times New Roman" w:cs="Times New Roman"/>
+          <w:sz w:val="24"/>
+          <w:szCs w:val="24"/>
+        </w:rPr>
+        <w:t xml:space="preserve"> </w:t>
+      </w:r>
+      <w:proofErr w:type="spellStart"/>
+      <w:r>
+        <w:rPr>
+          <w:rFonts w:ascii="Times New Roman" w:eastAsia="Times New Roman" w:hAnsi="Times New Roman" w:cs="Times New Roman"/>
+          <w:sz w:val="24"/>
+          <w:szCs w:val="24"/>
+        </w:rPr>
+        <w:t>correta</w:t>
+      </w:r>
+      <w:proofErr w:type="spellEnd"/>
+    </w:p>
+    <w:p>
+      <w:pPr>
+        <w:spacing w:after="0" w:line="240" w:lineRule="auto"/>
+        <w:rPr>
+          <w:rFonts w:ascii="Times New Roman" w:eastAsia="Times New Roman" w:hAnsi="Times New Roman" w:cs="Times New Roman"/>
+          <w:sz w:val="24"/>
+          <w:szCs w:val="24"/>
+        </w:rPr>
+      </w:pPr>
+      <w:r>
+        <w:rPr>
+          <w:rFonts w:ascii="Times New Roman" w:eastAsia="Times New Roman" w:hAnsi="Times New Roman" w:cs="Times New Roman"/>
+          <w:sz w:val="24"/>
+          <w:szCs w:val="24"/>
+        </w:rPr>
+        <w:object w:dxaOrig="225" w:dyaOrig="225" w14:anchorId="721E91B0">
+          <v:shape id="_x0000_i1046" type="#_x0000_t75" style="width:20.25pt;height:18pt" o:ole="">
+            <v:imagedata r:id="rId6" o:title=""/>
+          </v:shape>
+          <w:control r:id="rId12" w:name="DefaultOcxName21" w:shapeid="_x0000_i1046"/>
+        </w:object>
+      </w:r>
+    </w:p>
+    <w:p>
+      <w:pPr>
+        <w:spacing w:before="100" w:beforeAutospacing="1" w:after="100" w:afterAutospacing="1" w:line="240" w:lineRule="auto"/>
+        <w:rPr>
+          <w:rFonts w:ascii="Times New Roman" w:eastAsia="Times New Roman" w:hAnsi="Times New Roman" w:cs="Times New Roman"/>
+          <w:sz w:val="24"/>
+          <w:szCs w:val="24"/>
+          <w:lang w:val="pt-BR"/>
+        </w:rPr>
+      </w:pPr>
+      <w:r>
+        <w:rPr>
+          <w:rFonts w:ascii="Courier New" w:eastAsia="Times New Roman" w:hAnsi="Courier New" w:cs="Courier New"/>
+          <w:sz w:val="20"/>
+          <w:szCs w:val="20"/>
+          <w:lang w:val="pt-BR"/>
+        </w:rPr>
+        <w:t>+</w:t>
+      </w:r>
+      <w:r>
+        <w:rPr>
+          <w:rFonts w:ascii="Times New Roman" w:eastAsia="Times New Roman" w:hAnsi="Times New Roman" w:cs="Times New Roman"/>
+          <w:sz w:val="24"/>
+          <w:szCs w:val="24"/>
+          <w:lang w:val="pt-BR"/>
+        </w:rPr>
+        <w:t xml:space="preserve"> (soma), </w:t>
+      </w:r>
+      <w:r>
+        <w:rPr>
+          <w:rFonts w:ascii="Courier New" w:eastAsia="Times New Roman" w:hAnsi="Courier New" w:cs="Courier New"/>
+          <w:sz w:val="20"/>
+          <w:szCs w:val="20"/>
+          <w:lang w:val="pt-BR"/>
+        </w:rPr>
+        <w:t>-</w:t>
+      </w:r>
+      <w:r>
+        <w:rPr>
+          <w:rFonts w:ascii="Times New Roman" w:eastAsia="Times New Roman" w:hAnsi="Times New Roman" w:cs="Times New Roman"/>
+          <w:sz w:val="24"/>
+          <w:szCs w:val="24"/>
+          <w:lang w:val="pt-BR"/>
+        </w:rPr>
+        <w:t xml:space="preserve"> (subtração), </w:t>
+      </w:r>
+      <w:r>
+        <w:rPr>
+          <w:rFonts w:ascii="Courier New" w:eastAsia="Times New Roman" w:hAnsi="Courier New" w:cs="Courier New"/>
+          <w:sz w:val="20"/>
+          <w:szCs w:val="20"/>
+          <w:lang w:val="pt-BR"/>
+        </w:rPr>
+        <w:t>*</w:t>
+      </w:r>
+      <w:r>
+        <w:rPr>
+          <w:rFonts w:ascii="Times New Roman" w:eastAsia="Times New Roman" w:hAnsi="Times New Roman" w:cs="Times New Roman"/>
+          <w:sz w:val="24"/>
+          <w:szCs w:val="24"/>
+          <w:lang w:val="pt-BR"/>
+        </w:rPr>
+        <w:t xml:space="preserve"> (multiplicação), </w:t>
+      </w:r>
+      <w:r>
+        <w:rPr>
+          <w:rFonts w:ascii="Courier New" w:eastAsia="Times New Roman" w:hAnsi="Courier New" w:cs="Courier New"/>
+          <w:sz w:val="20"/>
+          <w:szCs w:val="20"/>
+          <w:lang w:val="pt-BR"/>
+        </w:rPr>
+        <w:t>/</w:t>
+      </w:r>
+      <w:r>
+        <w:rPr>
+          <w:rFonts w:ascii="Times New Roman" w:eastAsia="Times New Roman" w:hAnsi="Times New Roman" w:cs="Times New Roman"/>
+          <w:sz w:val="24"/>
+          <w:szCs w:val="24"/>
+          <w:lang w:val="pt-BR"/>
+        </w:rPr>
+        <w:t xml:space="preserve"> (divisão), </w:t>
+      </w:r>
+      <w:r>
+        <w:rPr>
+          <w:rFonts w:ascii="Courier New" w:eastAsia="Times New Roman" w:hAnsi="Courier New" w:cs="Courier New"/>
+          <w:sz w:val="20"/>
+          <w:szCs w:val="20"/>
+          <w:lang w:val="pt-BR"/>
+        </w:rPr>
+        <w:t>**</w:t>
+      </w:r>
+      <w:r>
+        <w:rPr>
+          <w:rFonts w:ascii="Times New Roman" w:eastAsia="Times New Roman" w:hAnsi="Times New Roman" w:cs="Times New Roman"/>
+          <w:sz w:val="24"/>
+          <w:szCs w:val="24"/>
+          <w:lang w:val="pt-BR"/>
+        </w:rPr>
+        <w:t xml:space="preserve"> (</w:t>
+      </w:r>
+      <w:proofErr w:type="spellStart"/>
+      <w:r>
+        <w:rPr>
+          <w:rFonts w:ascii="Times New Roman" w:eastAsia="Times New Roman" w:hAnsi="Times New Roman" w:cs="Times New Roman"/>
+          <w:sz w:val="24"/>
+          <w:szCs w:val="24"/>
+          <w:lang w:val="pt-BR"/>
+        </w:rPr>
+        <w:t>exponenciação</w:t>
+      </w:r>
+      <w:proofErr w:type="spellEnd"/>
+      <w:r>
+        <w:rPr>
+          <w:rFonts w:ascii="Times New Roman" w:eastAsia="Times New Roman" w:hAnsi="Times New Roman" w:cs="Times New Roman"/>
+          <w:sz w:val="24"/>
+          <w:szCs w:val="24"/>
+          <w:lang w:val="pt-BR"/>
+        </w:rPr>
+        <w:t xml:space="preserve">), </w:t>
+      </w:r>
+      <w:r>
+        <w:rPr>
+          <w:rFonts w:ascii="Courier New" w:eastAsia="Times New Roman" w:hAnsi="Courier New" w:cs="Courier New"/>
+          <w:sz w:val="20"/>
+          <w:szCs w:val="20"/>
+          <w:lang w:val="pt-BR"/>
+        </w:rPr>
+        <w:t>%</w:t>
+      </w:r>
+      <w:r>
+        <w:rPr>
+          <w:rFonts w:ascii="Times New Roman" w:eastAsia="Times New Roman" w:hAnsi="Times New Roman" w:cs="Times New Roman"/>
+          <w:sz w:val="24"/>
+          <w:szCs w:val="24"/>
+          <w:lang w:val="pt-BR"/>
+        </w:rPr>
+        <w:t xml:space="preserve"> (módulo ou resto da divisão)</w:t>
+      </w:r>
+    </w:p>
+    <w:p>
+      <w:pPr>
+        <w:pBdr>
+          <w:bottom w:val="single" w:sz="6" w:space="1" w:color="auto"/>
+        </w:pBdr>
+        <w:spacing w:after="0" w:line="240" w:lineRule="auto"/>
+        <w:jc w:val="center"/>
+        <w:rPr>
+          <w:rFonts w:ascii="Arial" w:eastAsia="Times New Roman" w:hAnsi="Arial" w:cs="Arial"/>
+          <w:vanish/>
+          <w:sz w:val="16"/>
+          <w:szCs w:val="16"/>
+        </w:rPr>
+      </w:pPr>
+      <w:r>
+        <w:rPr>
+          <w:rFonts w:ascii="Arial" w:eastAsia="Times New Roman" w:hAnsi="Arial" w:cs="Arial"/>
+          <w:vanish/>
+          <w:sz w:val="16"/>
+          <w:szCs w:val="16"/>
+        </w:rPr>
+        <w:t>Top of Form</w:t>
+      </w:r>
+    </w:p>
+    <w:p>
+      <w:pPr>
+        <w:numPr>
+          <w:ilvl w:val="0"/>
+          <w:numId w:val="4"/>
+        </w:numPr>
+        <w:spacing w:before="100" w:beforeAutospacing="1" w:after="100" w:afterAutospacing="1" w:line="240" w:lineRule="auto"/>
+        <w:rPr>
+          <w:rFonts w:ascii="Times New Roman" w:eastAsia="Times New Roman" w:hAnsi="Times New Roman" w:cs="Times New Roman"/>
+          <w:sz w:val="24"/>
+          <w:szCs w:val="24"/>
+          <w:lang w:val="pt-BR"/>
+        </w:rPr>
+      </w:pPr>
+      <w:r>
+        <w:rPr>
+          <w:rFonts w:ascii="Times New Roman" w:eastAsia="Times New Roman" w:hAnsi="Times New Roman" w:cs="Times New Roman"/>
+          <w:sz w:val="24"/>
+          <w:szCs w:val="24"/>
+          <w:lang w:val="pt-BR"/>
+        </w:rPr>
+        <w:t>Alternativa correta! Com estes operadores nós conseguimos realizar as operações matemáticas com PHP</w:t>
+      </w:r>
+    </w:p>
+    <w:p>
+      <w:pPr>
+        <w:pBdr>
+          <w:top w:val="single" w:sz="6" w:space="1" w:color="auto"/>
+        </w:pBdr>
+        <w:spacing w:after="0" w:line="240" w:lineRule="auto"/>
+        <w:jc w:val="center"/>
+        <w:rPr>
+          <w:rFonts w:ascii="Arial" w:eastAsia="Times New Roman" w:hAnsi="Arial" w:cs="Arial"/>
+          <w:vanish/>
+          <w:sz w:val="16"/>
+          <w:szCs w:val="16"/>
+        </w:rPr>
+      </w:pPr>
+      <w:r>
+        <w:rPr>
+          <w:rFonts w:ascii="Arial" w:eastAsia="Times New Roman" w:hAnsi="Arial" w:cs="Arial"/>
+          <w:vanish/>
+          <w:sz w:val="16"/>
+          <w:szCs w:val="16"/>
+        </w:rPr>
+        <w:t>Bottom of Form</w:t>
+      </w:r>
+    </w:p>
+    <w:p>
+      <w:pPr>
+        <w:spacing w:after="0" w:line="240" w:lineRule="auto"/>
+        <w:rPr>
+          <w:rFonts w:ascii="Times New Roman" w:eastAsia="Times New Roman" w:hAnsi="Times New Roman" w:cs="Times New Roman"/>
+          <w:sz w:val="24"/>
+          <w:szCs w:val="24"/>
+        </w:rPr>
+      </w:pPr>
+      <w:proofErr w:type="spellStart"/>
+      <w:r>
+        <w:rPr>
+          <w:rFonts w:ascii="Times New Roman" w:eastAsia="Times New Roman" w:hAnsi="Times New Roman" w:cs="Times New Roman"/>
+          <w:sz w:val="24"/>
+          <w:szCs w:val="24"/>
+        </w:rPr>
+        <w:t>Parabéns</w:t>
+      </w:r>
+      <w:proofErr w:type="spellEnd"/>
+      <w:r>
+        <w:rPr>
+          <w:rFonts w:ascii="Times New Roman" w:eastAsia="Times New Roman" w:hAnsi="Times New Roman" w:cs="Times New Roman"/>
+          <w:sz w:val="24"/>
+          <w:szCs w:val="24"/>
+        </w:rPr>
+        <w:t xml:space="preserve">, </w:t>
+      </w:r>
+      <w:proofErr w:type="spellStart"/>
+      <w:r>
+        <w:rPr>
+          <w:rFonts w:ascii="Times New Roman" w:eastAsia="Times New Roman" w:hAnsi="Times New Roman" w:cs="Times New Roman"/>
+          <w:sz w:val="24"/>
+          <w:szCs w:val="24"/>
+        </w:rPr>
+        <w:t>você</w:t>
+      </w:r>
+      <w:proofErr w:type="spellEnd"/>
+      <w:r>
+        <w:rPr>
+          <w:rFonts w:ascii="Times New Roman" w:eastAsia="Times New Roman" w:hAnsi="Times New Roman" w:cs="Times New Roman"/>
+          <w:sz w:val="24"/>
+          <w:szCs w:val="24"/>
+        </w:rPr>
+        <w:t xml:space="preserve"> </w:t>
+      </w:r>
+      <w:proofErr w:type="spellStart"/>
+      <w:r>
+        <w:rPr>
+          <w:rFonts w:ascii="Times New Roman" w:eastAsia="Times New Roman" w:hAnsi="Times New Roman" w:cs="Times New Roman"/>
+          <w:sz w:val="24"/>
+          <w:szCs w:val="24"/>
+        </w:rPr>
+        <w:t>acertou</w:t>
+      </w:r>
+      <w:proofErr w:type="spellEnd"/>
+      <w:r>
+        <w:rPr>
+          <w:rFonts w:ascii="Times New Roman" w:eastAsia="Times New Roman" w:hAnsi="Times New Roman" w:cs="Times New Roman"/>
+          <w:sz w:val="24"/>
+          <w:szCs w:val="24"/>
+        </w:rPr>
+        <w:t>!</w:t>
+      </w:r>
+    </w:p>
+    <w:p>
+      <w:pPr>
+        <w:rPr>
+          <w:rFonts w:ascii="Times New Roman" w:eastAsia="Times New Roman" w:hAnsi="Times New Roman" w:cs="Times New Roman"/>
+          <w:sz w:val="24"/>
+          <w:szCs w:val="24"/>
+          <w:lang w:val="pt-BR"/>
+        </w:rPr>
+      </w:pPr>
+      <w:r>
+        <w:rPr>
+          <w:lang w:val="pt-BR"/>
+        </w:rPr>
+        <w:br w:type="page"/>
+      </w:r>
+    </w:p>
+    <w:p>
+      <w:pPr>
+        <w:pStyle w:val="NormalWeb"/>
         <w:rPr>
           <w:lang w:val="pt-BR"/>
         </w:rPr>
@@ -1517,6 +4287,155 @@
     </w:lvl>
   </w:abstractNum>
   <w:abstractNum w:abstractNumId="1" w15:restartNumberingAfterBreak="0">
+    <w:nsid w:val="188E3991"/>
+    <w:multiLevelType w:val="multilevel"/>
+    <w:tmpl w:val="50B6E084"/>
+    <w:lvl w:ilvl="0">
+      <w:start w:val="1"/>
+      <w:numFmt w:val="bullet"/>
+      <w:lvlText w:val=""/>
+      <w:lvlJc w:val="left"/>
+      <w:pPr>
+        <w:tabs>
+          <w:tab w:val="num" w:pos="720"/>
+        </w:tabs>
+        <w:ind w:left="720" w:hanging="360"/>
+      </w:pPr>
+      <w:rPr>
+        <w:rFonts w:ascii="Symbol" w:hAnsi="Symbol" w:hint="default"/>
+        <w:sz w:val="20"/>
+      </w:rPr>
+    </w:lvl>
+    <w:lvl w:ilvl="1" w:tentative="1">
+      <w:start w:val="1"/>
+      <w:numFmt w:val="bullet"/>
+      <w:lvlText w:val="o"/>
+      <w:lvlJc w:val="left"/>
+      <w:pPr>
+        <w:tabs>
+          <w:tab w:val="num" w:pos="1440"/>
+        </w:tabs>
+        <w:ind w:left="1440" w:hanging="360"/>
+      </w:pPr>
+      <w:rPr>
+        <w:rFonts w:ascii="Courier New" w:hAnsi="Courier New" w:hint="default"/>
+        <w:sz w:val="20"/>
+      </w:rPr>
+    </w:lvl>
+    <w:lvl w:ilvl="2" w:tentative="1">
+      <w:start w:val="1"/>
+      <w:numFmt w:val="bullet"/>
+      <w:lvlText w:val=""/>
+      <w:lvlJc w:val="left"/>
+      <w:pPr>
+        <w:tabs>
+          <w:tab w:val="num" w:pos="2160"/>
+        </w:tabs>
+        <w:ind w:left="2160" w:hanging="360"/>
+      </w:pPr>
+      <w:rPr>
+        <w:rFonts w:ascii="Wingdings" w:hAnsi="Wingdings" w:hint="default"/>
+        <w:sz w:val="20"/>
+      </w:rPr>
+    </w:lvl>
+    <w:lvl w:ilvl="3" w:tentative="1">
+      <w:start w:val="1"/>
+      <w:numFmt w:val="bullet"/>
+      <w:lvlText w:val=""/>
+      <w:lvlJc w:val="left"/>
+      <w:pPr>
+        <w:tabs>
+          <w:tab w:val="num" w:pos="2880"/>
+        </w:tabs>
+        <w:ind w:left="2880" w:hanging="360"/>
+      </w:pPr>
+      <w:rPr>
+        <w:rFonts w:ascii="Wingdings" w:hAnsi="Wingdings" w:hint="default"/>
+        <w:sz w:val="20"/>
+      </w:rPr>
+    </w:lvl>
+    <w:lvl w:ilvl="4" w:tentative="1">
+      <w:start w:val="1"/>
+      <w:numFmt w:val="bullet"/>
+      <w:lvlText w:val=""/>
+      <w:lvlJc w:val="left"/>
+      <w:pPr>
+        <w:tabs>
+          <w:tab w:val="num" w:pos="3600"/>
+        </w:tabs>
+        <w:ind w:left="3600" w:hanging="360"/>
+      </w:pPr>
+      <w:rPr>
+        <w:rFonts w:ascii="Wingdings" w:hAnsi="Wingdings" w:hint="default"/>
+        <w:sz w:val="20"/>
+      </w:rPr>
+    </w:lvl>
+    <w:lvl w:ilvl="5" w:tentative="1">
+      <w:start w:val="1"/>
+      <w:numFmt w:val="bullet"/>
+      <w:lvlText w:val=""/>
+      <w:lvlJc w:val="left"/>
+      <w:pPr>
+        <w:tabs>
+          <w:tab w:val="num" w:pos="4320"/>
+        </w:tabs>
+        <w:ind w:left="4320" w:hanging="360"/>
+      </w:pPr>
+      <w:rPr>
+        <w:rFonts w:ascii="Wingdings" w:hAnsi="Wingdings" w:hint="default"/>
+        <w:sz w:val="20"/>
+      </w:rPr>
+    </w:lvl>
+    <w:lvl w:ilvl="6" w:tentative="1">
+      <w:start w:val="1"/>
+      <w:numFmt w:val="bullet"/>
+      <w:lvlText w:val=""/>
+      <w:lvlJc w:val="left"/>
+      <w:pPr>
+        <w:tabs>
+          <w:tab w:val="num" w:pos="5040"/>
+        </w:tabs>
+        <w:ind w:left="5040" w:hanging="360"/>
+      </w:pPr>
+      <w:rPr>
+        <w:rFonts w:ascii="Wingdings" w:hAnsi="Wingdings" w:hint="default"/>
+        <w:sz w:val="20"/>
+      </w:rPr>
+    </w:lvl>
+    <w:lvl w:ilvl="7" w:tentative="1">
+      <w:start w:val="1"/>
+      <w:numFmt w:val="bullet"/>
+      <w:lvlText w:val=""/>
+      <w:lvlJc w:val="left"/>
+      <w:pPr>
+        <w:tabs>
+          <w:tab w:val="num" w:pos="5760"/>
+        </w:tabs>
+        <w:ind w:left="5760" w:hanging="360"/>
+      </w:pPr>
+      <w:rPr>
+        <w:rFonts w:ascii="Wingdings" w:hAnsi="Wingdings" w:hint="default"/>
+        <w:sz w:val="20"/>
+      </w:rPr>
+    </w:lvl>
+    <w:lvl w:ilvl="8" w:tentative="1">
+      <w:start w:val="1"/>
+      <w:numFmt w:val="bullet"/>
+      <w:lvlText w:val=""/>
+      <w:lvlJc w:val="left"/>
+      <w:pPr>
+        <w:tabs>
+          <w:tab w:val="num" w:pos="6480"/>
+        </w:tabs>
+        <w:ind w:left="6480" w:hanging="360"/>
+      </w:pPr>
+      <w:rPr>
+        <w:rFonts w:ascii="Wingdings" w:hAnsi="Wingdings" w:hint="default"/>
+        <w:sz w:val="20"/>
+      </w:rPr>
+    </w:lvl>
+  </w:abstractNum>
+  <w:abstractNum w:abstractNumId="2" w15:restartNumberingAfterBreak="0">
     <w:nsid w:val="421C6594"/>
     <w:multiLevelType w:val="hybridMultilevel"/>
     <w:tmpl w:val="79961038"/>
@@ -1603,11 +4522,166 @@
       </w:pPr>
     </w:lvl>
   </w:abstractNum>
+  <w:abstractNum w:abstractNumId="3" w15:restartNumberingAfterBreak="0">
+    <w:nsid w:val="6FDE546C"/>
+    <w:multiLevelType w:val="multilevel"/>
+    <w:tmpl w:val="F3FC8DA8"/>
+    <w:lvl w:ilvl="0">
+      <w:start w:val="1"/>
+      <w:numFmt w:val="bullet"/>
+      <w:lvlText w:val=""/>
+      <w:lvlJc w:val="left"/>
+      <w:pPr>
+        <w:tabs>
+          <w:tab w:val="num" w:pos="720"/>
+        </w:tabs>
+        <w:ind w:left="720" w:hanging="360"/>
+      </w:pPr>
+      <w:rPr>
+        <w:rFonts w:ascii="Symbol" w:hAnsi="Symbol" w:hint="default"/>
+        <w:sz w:val="20"/>
+      </w:rPr>
+    </w:lvl>
+    <w:lvl w:ilvl="1" w:tentative="1">
+      <w:start w:val="1"/>
+      <w:numFmt w:val="bullet"/>
+      <w:lvlText w:val="o"/>
+      <w:lvlJc w:val="left"/>
+      <w:pPr>
+        <w:tabs>
+          <w:tab w:val="num" w:pos="1440"/>
+        </w:tabs>
+        <w:ind w:left="1440" w:hanging="360"/>
+      </w:pPr>
+      <w:rPr>
+        <w:rFonts w:ascii="Courier New" w:hAnsi="Courier New" w:hint="default"/>
+        <w:sz w:val="20"/>
+      </w:rPr>
+    </w:lvl>
+    <w:lvl w:ilvl="2" w:tentative="1">
+      <w:start w:val="1"/>
+      <w:numFmt w:val="bullet"/>
+      <w:lvlText w:val=""/>
+      <w:lvlJc w:val="left"/>
+      <w:pPr>
+        <w:tabs>
+          <w:tab w:val="num" w:pos="2160"/>
+        </w:tabs>
+        <w:ind w:left="2160" w:hanging="360"/>
+      </w:pPr>
+      <w:rPr>
+        <w:rFonts w:ascii="Wingdings" w:hAnsi="Wingdings" w:hint="default"/>
+        <w:sz w:val="20"/>
+      </w:rPr>
+    </w:lvl>
+    <w:lvl w:ilvl="3" w:tentative="1">
+      <w:start w:val="1"/>
+      <w:numFmt w:val="bullet"/>
+      <w:lvlText w:val=""/>
+      <w:lvlJc w:val="left"/>
+      <w:pPr>
+        <w:tabs>
+          <w:tab w:val="num" w:pos="2880"/>
+        </w:tabs>
+        <w:ind w:left="2880" w:hanging="360"/>
+      </w:pPr>
+      <w:rPr>
+        <w:rFonts w:ascii="Wingdings" w:hAnsi="Wingdings" w:hint="default"/>
+        <w:sz w:val="20"/>
+      </w:rPr>
+    </w:lvl>
+    <w:lvl w:ilvl="4" w:tentative="1">
+      <w:start w:val="1"/>
+      <w:numFmt w:val="bullet"/>
+      <w:lvlText w:val=""/>
+      <w:lvlJc w:val="left"/>
+      <w:pPr>
+        <w:tabs>
+          <w:tab w:val="num" w:pos="3600"/>
+        </w:tabs>
+        <w:ind w:left="3600" w:hanging="360"/>
+      </w:pPr>
+      <w:rPr>
+        <w:rFonts w:ascii="Wingdings" w:hAnsi="Wingdings" w:hint="default"/>
+        <w:sz w:val="20"/>
+      </w:rPr>
+    </w:lvl>
+    <w:lvl w:ilvl="5" w:tentative="1">
+      <w:start w:val="1"/>
+      <w:numFmt w:val="bullet"/>
+      <w:lvlText w:val=""/>
+      <w:lvlJc w:val="left"/>
+      <w:pPr>
+        <w:tabs>
+          <w:tab w:val="num" w:pos="4320"/>
+        </w:tabs>
+        <w:ind w:left="4320" w:hanging="360"/>
+      </w:pPr>
+      <w:rPr>
+        <w:rFonts w:ascii="Wingdings" w:hAnsi="Wingdings" w:hint="default"/>
+        <w:sz w:val="20"/>
+      </w:rPr>
+    </w:lvl>
+    <w:lvl w:ilvl="6" w:tentative="1">
+      <w:start w:val="1"/>
+      <w:numFmt w:val="bullet"/>
+      <w:lvlText w:val=""/>
+      <w:lvlJc w:val="left"/>
+      <w:pPr>
+        <w:tabs>
+          <w:tab w:val="num" w:pos="5040"/>
+        </w:tabs>
+        <w:ind w:left="5040" w:hanging="360"/>
+      </w:pPr>
+      <w:rPr>
+        <w:rFonts w:ascii="Wingdings" w:hAnsi="Wingdings" w:hint="default"/>
+        <w:sz w:val="20"/>
+      </w:rPr>
+    </w:lvl>
+    <w:lvl w:ilvl="7" w:tentative="1">
+      <w:start w:val="1"/>
+      <w:numFmt w:val="bullet"/>
+      <w:lvlText w:val=""/>
+      <w:lvlJc w:val="left"/>
+      <w:pPr>
+        <w:tabs>
+          <w:tab w:val="num" w:pos="5760"/>
+        </w:tabs>
+        <w:ind w:left="5760" w:hanging="360"/>
+      </w:pPr>
+      <w:rPr>
+        <w:rFonts w:ascii="Wingdings" w:hAnsi="Wingdings" w:hint="default"/>
+        <w:sz w:val="20"/>
+      </w:rPr>
+    </w:lvl>
+    <w:lvl w:ilvl="8" w:tentative="1">
+      <w:start w:val="1"/>
+      <w:numFmt w:val="bullet"/>
+      <w:lvlText w:val=""/>
+      <w:lvlJc w:val="left"/>
+      <w:pPr>
+        <w:tabs>
+          <w:tab w:val="num" w:pos="6480"/>
+        </w:tabs>
+        <w:ind w:left="6480" w:hanging="360"/>
+      </w:pPr>
+      <w:rPr>
+        <w:rFonts w:ascii="Wingdings" w:hAnsi="Wingdings" w:hint="default"/>
+        <w:sz w:val="20"/>
+      </w:rPr>
+    </w:lvl>
+  </w:abstractNum>
   <w:num w:numId="1">
-    <w:abstractNumId w:val="1"/>
+    <w:abstractNumId w:val="2"/>
   </w:num>
   <w:num w:numId="2">
     <w:abstractNumId w:val="0"/>
+  </w:num>
+  <w:num w:numId="3">
+    <w:abstractNumId w:val="3"/>
+  </w:num>
+  <w:num w:numId="4">
+    <w:abstractNumId w:val="1"/>
   </w:num>
 </w:numbering>
 </file>
@@ -2130,7 +5204,6 @@
     <w:name w:val="Normal (Web)"/>
     <w:basedOn w:val="Normal"/>
     <w:uiPriority w:val="99"/>
-    <w:semiHidden/>
     <w:unhideWhenUsed/>
     <w:rsid w:val="00877681"/>
     <w:pPr>
@@ -2312,6 +5385,11 @@
       <w:szCs w:val="16"/>
     </w:rPr>
   </w:style>
+  <w:style w:type="character" w:customStyle="1" w:styleId="com">
+    <w:name w:val="com"/>
+    <w:basedOn w:val="DefaultParagraphFont"/>
+    <w:rsid w:val="005E1C76"/>
+  </w:style>
 </w:styles>
 </file>
 
@@ -2324,6 +5402,18 @@
 </file>
 
 <file path=word/activeX/activeX3.xml><?xml version="1.0" encoding="utf-8"?>
+<ax:ocx xmlns:ax="http://schemas.microsoft.com/office/2006/activeX" xmlns:r="http://schemas.openxmlformats.org/officeDocument/2006/relationships" ax:classid="{5512D118-5CC6-11CF-8D67-00AA00BDCE1D}" ax:persistence="persistStream" r:id="rId1"/>
+</file>
+
+<file path=word/activeX/activeX4.xml><?xml version="1.0" encoding="utf-8"?>
+<ax:ocx xmlns:ax="http://schemas.microsoft.com/office/2006/activeX" xmlns:r="http://schemas.openxmlformats.org/officeDocument/2006/relationships" ax:classid="{5512D118-5CC6-11CF-8D67-00AA00BDCE1D}" ax:persistence="persistStream" r:id="rId1"/>
+</file>
+
+<file path=word/activeX/activeX5.xml><?xml version="1.0" encoding="utf-8"?>
+<ax:ocx xmlns:ax="http://schemas.microsoft.com/office/2006/activeX" xmlns:r="http://schemas.openxmlformats.org/officeDocument/2006/relationships" ax:classid="{5512D118-5CC6-11CF-8D67-00AA00BDCE1D}" ax:persistence="persistStream" r:id="rId1"/>
+</file>
+
+<file path=word/activeX/activeX6.xml><?xml version="1.0" encoding="utf-8"?>
 <ax:ocx xmlns:ax="http://schemas.microsoft.com/office/2006/activeX" xmlns:r="http://schemas.openxmlformats.org/officeDocument/2006/relationships" ax:classid="{5512D118-5CC6-11CF-8D67-00AA00BDCE1D}" ax:persistence="persistStream" r:id="rId1"/>
 </file>
 

</xml_diff>